<commit_message>
Implementare clase de test si validator
Am implementat un nou validator pentru description la filme si clasele de test pentru filme si clienti
</commit_message>
<xml_diff>
--- a/Documentatie aplicatie inchiriere filme.docx
+++ b/Documentatie aplicatie inchiriere filme.docx
@@ -899,7 +899,7 @@
       </w:tblPr>
       <w:tblGrid>
         <w:gridCol w:w="4986"/>
-        <w:gridCol w:w="4986"/>
+        <w:gridCol w:w="4985"/>
       </w:tblGrid>
       <w:tr>
         <w:trPr/>
@@ -957,7 +957,7 @@
         </w:tc>
         <w:tc>
           <w:tcPr>
-            <w:tcW w:w="4986" w:type="dxa"/>
+            <w:tcW w:w="4985" w:type="dxa"/>
             <w:tcBorders>
               <w:top w:val="single" w:sz="4" w:space="0" w:color="000000"/>
               <w:left w:val="single" w:sz="4" w:space="0" w:color="000000"/>
@@ -1026,8 +1026,16 @@
             </w:pPr>
             <w:r>
               <w:rPr>
-                <w:sz w:val="26"/>
-                <w:szCs w:val="26"/>
+                <w:b w:val="false"/>
+                <w:bCs w:val="false"/>
+                <w:i w:val="false"/>
+                <w:iCs w:val="false"/>
+                <w:strike w:val="false"/>
+                <w:dstrike w:val="false"/>
+                <w:outline w:val="false"/>
+                <w:shadow w:val="false"/>
+                <w:color w:val="000000"/>
+                <w:u w:val="none"/>
               </w:rPr>
             </w:r>
           </w:p>
@@ -1084,8 +1092,16 @@
             </w:pPr>
             <w:r>
               <w:rPr>
-                <w:sz w:val="26"/>
-                <w:szCs w:val="26"/>
+                <w:b w:val="false"/>
+                <w:bCs w:val="false"/>
+                <w:i w:val="false"/>
+                <w:iCs w:val="false"/>
+                <w:strike w:val="false"/>
+                <w:dstrike w:val="false"/>
+                <w:outline w:val="false"/>
+                <w:shadow w:val="false"/>
+                <w:color w:val="000000"/>
+                <w:u w:val="none"/>
               </w:rPr>
             </w:r>
           </w:p>
@@ -1147,8 +1163,16 @@
             </w:pPr>
             <w:r>
               <w:rPr>
-                <w:sz w:val="26"/>
-                <w:szCs w:val="26"/>
+                <w:b w:val="false"/>
+                <w:bCs w:val="false"/>
+                <w:i w:val="false"/>
+                <w:iCs w:val="false"/>
+                <w:strike w:val="false"/>
+                <w:dstrike w:val="false"/>
+                <w:outline w:val="false"/>
+                <w:shadow w:val="false"/>
+                <w:color w:val="000000"/>
+                <w:u w:val="none"/>
               </w:rPr>
             </w:r>
           </w:p>
@@ -1210,8 +1234,16 @@
             </w:pPr>
             <w:r>
               <w:rPr>
-                <w:sz w:val="26"/>
-                <w:szCs w:val="26"/>
+                <w:b w:val="false"/>
+                <w:bCs w:val="false"/>
+                <w:i w:val="false"/>
+                <w:iCs w:val="false"/>
+                <w:strike w:val="false"/>
+                <w:dstrike w:val="false"/>
+                <w:outline w:val="false"/>
+                <w:shadow w:val="false"/>
+                <w:color w:val="000000"/>
+                <w:u w:val="none"/>
               </w:rPr>
             </w:r>
           </w:p>
@@ -1464,6 +1496,7 @@
           <w:tcPr>
             <w:tcW w:w="4986" w:type="dxa"/>
             <w:tcBorders>
+              <w:top w:val="single" w:sz="4" w:space="0" w:color="000000"/>
               <w:left w:val="single" w:sz="4" w:space="0" w:color="000000"/>
               <w:bottom w:val="single" w:sz="4" w:space="0" w:color="000000"/>
               <w:insideH w:val="single" w:sz="4" w:space="0" w:color="000000"/>
@@ -1513,8 +1546,9 @@
         </w:tc>
         <w:tc>
           <w:tcPr>
-            <w:tcW w:w="4986" w:type="dxa"/>
+            <w:tcW w:w="4985" w:type="dxa"/>
             <w:tcBorders>
+              <w:top w:val="single" w:sz="4" w:space="0" w:color="000000"/>
               <w:left w:val="single" w:sz="4" w:space="0" w:color="000000"/>
               <w:bottom w:val="single" w:sz="4" w:space="0" w:color="000000"/>
               <w:right w:val="single" w:sz="4" w:space="0" w:color="000000"/>
@@ -1573,8 +1607,16 @@
             </w:pPr>
             <w:r>
               <w:rPr>
-                <w:sz w:val="26"/>
-                <w:szCs w:val="26"/>
+                <w:b w:val="false"/>
+                <w:bCs w:val="false"/>
+                <w:i w:val="false"/>
+                <w:iCs w:val="false"/>
+                <w:strike w:val="false"/>
+                <w:dstrike w:val="false"/>
+                <w:outline w:val="false"/>
+                <w:shadow w:val="false"/>
+                <w:color w:val="000000"/>
+                <w:u w:val="none"/>
               </w:rPr>
             </w:r>
           </w:p>
@@ -1631,8 +1673,16 @@
             </w:pPr>
             <w:r>
               <w:rPr>
-                <w:sz w:val="26"/>
-                <w:szCs w:val="26"/>
+                <w:b w:val="false"/>
+                <w:bCs w:val="false"/>
+                <w:i w:val="false"/>
+                <w:iCs w:val="false"/>
+                <w:strike w:val="false"/>
+                <w:dstrike w:val="false"/>
+                <w:outline w:val="false"/>
+                <w:shadow w:val="false"/>
+                <w:color w:val="000000"/>
+                <w:u w:val="none"/>
               </w:rPr>
             </w:r>
           </w:p>
@@ -1675,6 +1725,7 @@
           <w:tcPr>
             <w:tcW w:w="4986" w:type="dxa"/>
             <w:tcBorders>
+              <w:top w:val="single" w:sz="4" w:space="0" w:color="000000"/>
               <w:left w:val="single" w:sz="4" w:space="0" w:color="000000"/>
               <w:bottom w:val="single" w:sz="4" w:space="0" w:color="000000"/>
               <w:insideH w:val="single" w:sz="4" w:space="0" w:color="000000"/>
@@ -1724,8 +1775,9 @@
         </w:tc>
         <w:tc>
           <w:tcPr>
-            <w:tcW w:w="4986" w:type="dxa"/>
+            <w:tcW w:w="4985" w:type="dxa"/>
             <w:tcBorders>
+              <w:top w:val="single" w:sz="4" w:space="0" w:color="000000"/>
               <w:left w:val="single" w:sz="4" w:space="0" w:color="000000"/>
               <w:bottom w:val="single" w:sz="4" w:space="0" w:color="000000"/>
               <w:right w:val="single" w:sz="4" w:space="0" w:color="000000"/>
@@ -2154,7 +2206,7 @@
       </w:tblPr>
       <w:tblGrid>
         <w:gridCol w:w="4986"/>
-        <w:gridCol w:w="4986"/>
+        <w:gridCol w:w="4985"/>
       </w:tblGrid>
       <w:tr>
         <w:trPr/>
@@ -2212,7 +2264,7 @@
         </w:tc>
         <w:tc>
           <w:tcPr>
-            <w:tcW w:w="4986" w:type="dxa"/>
+            <w:tcW w:w="4985" w:type="dxa"/>
             <w:tcBorders>
               <w:top w:val="single" w:sz="4" w:space="0" w:color="000000"/>
               <w:left w:val="single" w:sz="4" w:space="0" w:color="000000"/>
@@ -2261,6 +2313,1671 @@
                 <w:u w:val="none"/>
               </w:rPr>
               <w:t>Adaugare client/film</w:t>
+            </w:r>
+          </w:p>
+        </w:tc>
+      </w:tr>
+      <w:tr>
+        <w:trPr/>
+        <w:tc>
+          <w:tcPr>
+            <w:tcW w:w="4986" w:type="dxa"/>
+            <w:tcBorders>
+              <w:top w:val="single" w:sz="4" w:space="0" w:color="000000"/>
+              <w:left w:val="single" w:sz="4" w:space="0" w:color="000000"/>
+              <w:bottom w:val="single" w:sz="4" w:space="0" w:color="000000"/>
+              <w:insideH w:val="single" w:sz="4" w:space="0" w:color="000000"/>
+            </w:tcBorders>
+            <w:shd w:fill="auto" w:val="clear"/>
+          </w:tcPr>
+          <w:p>
+            <w:pPr>
+              <w:pStyle w:val="TableContents"/>
+              <w:jc w:val="left"/>
+              <w:rPr>
+                <w:rFonts w:ascii="Liberation Serif" w:hAnsi="Liberation Serif"/>
+                <w:b w:val="false"/>
+                <w:b w:val="false"/>
+                <w:bCs w:val="false"/>
+                <w:i w:val="false"/>
+                <w:i w:val="false"/>
+                <w:iCs w:val="false"/>
+                <w:strike w:val="false"/>
+                <w:dstrike w:val="false"/>
+                <w:outline w:val="false"/>
+                <w:shadow w:val="false"/>
+                <w:color w:val="000000"/>
+                <w:sz w:val="24"/>
+                <w:szCs w:val="24"/>
+                <w:u w:val="none"/>
+              </w:rPr>
+            </w:pPr>
+            <w:r>
+              <w:rPr>
+                <w:b w:val="false"/>
+                <w:bCs w:val="false"/>
+                <w:i w:val="false"/>
+                <w:iCs w:val="false"/>
+                <w:strike w:val="false"/>
+                <w:dstrike w:val="false"/>
+                <w:outline w:val="false"/>
+                <w:shadow w:val="false"/>
+                <w:color w:val="000000"/>
+                <w:sz w:val="24"/>
+                <w:szCs w:val="24"/>
+                <w:u w:val="none"/>
+              </w:rPr>
+              <w:t>F2</w:t>
+            </w:r>
+          </w:p>
+        </w:tc>
+        <w:tc>
+          <w:tcPr>
+            <w:tcW w:w="4985" w:type="dxa"/>
+            <w:tcBorders>
+              <w:top w:val="single" w:sz="4" w:space="0" w:color="000000"/>
+              <w:left w:val="single" w:sz="4" w:space="0" w:color="000000"/>
+              <w:bottom w:val="single" w:sz="4" w:space="0" w:color="000000"/>
+              <w:right w:val="single" w:sz="4" w:space="0" w:color="000000"/>
+              <w:insideH w:val="single" w:sz="4" w:space="0" w:color="000000"/>
+              <w:insideV w:val="single" w:sz="4" w:space="0" w:color="000000"/>
+            </w:tcBorders>
+            <w:shd w:fill="auto" w:val="clear"/>
+          </w:tcPr>
+          <w:p>
+            <w:pPr>
+              <w:pStyle w:val="TableContents"/>
+              <w:jc w:val="left"/>
+              <w:rPr>
+                <w:rFonts w:ascii="Liberation Serif" w:hAnsi="Liberation Serif"/>
+                <w:b w:val="false"/>
+                <w:b w:val="false"/>
+                <w:bCs w:val="false"/>
+                <w:i w:val="false"/>
+                <w:i w:val="false"/>
+                <w:iCs w:val="false"/>
+                <w:strike w:val="false"/>
+                <w:dstrike w:val="false"/>
+                <w:outline w:val="false"/>
+                <w:shadow w:val="false"/>
+                <w:color w:val="000000"/>
+                <w:sz w:val="24"/>
+                <w:szCs w:val="24"/>
+                <w:u w:val="none"/>
+              </w:rPr>
+            </w:pPr>
+            <w:r>
+              <w:rPr>
+                <w:b w:val="false"/>
+                <w:bCs w:val="false"/>
+                <w:i w:val="false"/>
+                <w:iCs w:val="false"/>
+                <w:strike w:val="false"/>
+                <w:dstrike w:val="false"/>
+                <w:outline w:val="false"/>
+                <w:shadow w:val="false"/>
+                <w:color w:val="000000"/>
+                <w:sz w:val="24"/>
+                <w:szCs w:val="24"/>
+                <w:u w:val="none"/>
+              </w:rPr>
+              <w:t>Stergere client/film</w:t>
+            </w:r>
+          </w:p>
+        </w:tc>
+      </w:tr>
+      <w:tr>
+        <w:trPr/>
+        <w:tc>
+          <w:tcPr>
+            <w:tcW w:w="4986" w:type="dxa"/>
+            <w:tcBorders>
+              <w:top w:val="single" w:sz="4" w:space="0" w:color="000000"/>
+              <w:left w:val="single" w:sz="4" w:space="0" w:color="000000"/>
+              <w:bottom w:val="single" w:sz="4" w:space="0" w:color="000000"/>
+              <w:insideH w:val="single" w:sz="4" w:space="0" w:color="000000"/>
+            </w:tcBorders>
+            <w:shd w:fill="auto" w:val="clear"/>
+          </w:tcPr>
+          <w:p>
+            <w:pPr>
+              <w:pStyle w:val="TableContents"/>
+              <w:jc w:val="left"/>
+              <w:rPr>
+                <w:rFonts w:ascii="Liberation Serif" w:hAnsi="Liberation Serif"/>
+                <w:b w:val="false"/>
+                <w:b w:val="false"/>
+                <w:bCs w:val="false"/>
+                <w:i w:val="false"/>
+                <w:i w:val="false"/>
+                <w:iCs w:val="false"/>
+                <w:strike w:val="false"/>
+                <w:dstrike w:val="false"/>
+                <w:outline w:val="false"/>
+                <w:shadow w:val="false"/>
+                <w:color w:val="000000"/>
+                <w:sz w:val="24"/>
+                <w:szCs w:val="24"/>
+                <w:u w:val="none"/>
+              </w:rPr>
+            </w:pPr>
+            <w:r>
+              <w:rPr>
+                <w:b w:val="false"/>
+                <w:bCs w:val="false"/>
+                <w:i w:val="false"/>
+                <w:iCs w:val="false"/>
+                <w:strike w:val="false"/>
+                <w:dstrike w:val="false"/>
+                <w:outline w:val="false"/>
+                <w:shadow w:val="false"/>
+                <w:color w:val="000000"/>
+                <w:sz w:val="24"/>
+                <w:szCs w:val="24"/>
+                <w:u w:val="none"/>
+              </w:rPr>
+              <w:t>F3</w:t>
+            </w:r>
+          </w:p>
+        </w:tc>
+        <w:tc>
+          <w:tcPr>
+            <w:tcW w:w="4985" w:type="dxa"/>
+            <w:tcBorders>
+              <w:top w:val="single" w:sz="4" w:space="0" w:color="000000"/>
+              <w:left w:val="single" w:sz="4" w:space="0" w:color="000000"/>
+              <w:bottom w:val="single" w:sz="4" w:space="0" w:color="000000"/>
+              <w:right w:val="single" w:sz="4" w:space="0" w:color="000000"/>
+              <w:insideH w:val="single" w:sz="4" w:space="0" w:color="000000"/>
+              <w:insideV w:val="single" w:sz="4" w:space="0" w:color="000000"/>
+            </w:tcBorders>
+            <w:shd w:fill="auto" w:val="clear"/>
+          </w:tcPr>
+          <w:p>
+            <w:pPr>
+              <w:pStyle w:val="TableContents"/>
+              <w:jc w:val="left"/>
+              <w:rPr>
+                <w:rFonts w:ascii="Liberation Serif" w:hAnsi="Liberation Serif"/>
+                <w:b w:val="false"/>
+                <w:b w:val="false"/>
+                <w:bCs w:val="false"/>
+                <w:i w:val="false"/>
+                <w:i w:val="false"/>
+                <w:iCs w:val="false"/>
+                <w:strike w:val="false"/>
+                <w:dstrike w:val="false"/>
+                <w:outline w:val="false"/>
+                <w:shadow w:val="false"/>
+                <w:color w:val="000000"/>
+                <w:sz w:val="24"/>
+                <w:szCs w:val="24"/>
+                <w:u w:val="none"/>
+              </w:rPr>
+            </w:pPr>
+            <w:r>
+              <w:rPr>
+                <w:b w:val="false"/>
+                <w:bCs w:val="false"/>
+                <w:i w:val="false"/>
+                <w:iCs w:val="false"/>
+                <w:strike w:val="false"/>
+                <w:dstrike w:val="false"/>
+                <w:outline w:val="false"/>
+                <w:shadow w:val="false"/>
+                <w:color w:val="000000"/>
+                <w:sz w:val="24"/>
+                <w:szCs w:val="24"/>
+                <w:u w:val="none"/>
+              </w:rPr>
+              <w:t>Modificare client/film</w:t>
+            </w:r>
+          </w:p>
+        </w:tc>
+      </w:tr>
+      <w:tr>
+        <w:trPr/>
+        <w:tc>
+          <w:tcPr>
+            <w:tcW w:w="4986" w:type="dxa"/>
+            <w:tcBorders>
+              <w:top w:val="single" w:sz="4" w:space="0" w:color="000000"/>
+              <w:left w:val="single" w:sz="4" w:space="0" w:color="000000"/>
+              <w:bottom w:val="single" w:sz="4" w:space="0" w:color="000000"/>
+              <w:insideH w:val="single" w:sz="4" w:space="0" w:color="000000"/>
+            </w:tcBorders>
+            <w:shd w:fill="auto" w:val="clear"/>
+          </w:tcPr>
+          <w:p>
+            <w:pPr>
+              <w:pStyle w:val="TableContents"/>
+              <w:jc w:val="left"/>
+              <w:rPr>
+                <w:rFonts w:ascii="Liberation Serif" w:hAnsi="Liberation Serif"/>
+                <w:b w:val="false"/>
+                <w:b w:val="false"/>
+                <w:bCs w:val="false"/>
+                <w:i w:val="false"/>
+                <w:i w:val="false"/>
+                <w:iCs w:val="false"/>
+                <w:strike w:val="false"/>
+                <w:dstrike w:val="false"/>
+                <w:outline w:val="false"/>
+                <w:shadow w:val="false"/>
+                <w:color w:val="000000"/>
+                <w:sz w:val="24"/>
+                <w:szCs w:val="24"/>
+                <w:u w:val="none"/>
+              </w:rPr>
+            </w:pPr>
+            <w:r>
+              <w:rPr>
+                <w:b w:val="false"/>
+                <w:bCs w:val="false"/>
+                <w:i w:val="false"/>
+                <w:iCs w:val="false"/>
+                <w:strike w:val="false"/>
+                <w:dstrike w:val="false"/>
+                <w:outline w:val="false"/>
+                <w:shadow w:val="false"/>
+                <w:color w:val="000000"/>
+                <w:sz w:val="24"/>
+                <w:szCs w:val="24"/>
+                <w:u w:val="none"/>
+              </w:rPr>
+              <w:t>F4</w:t>
+            </w:r>
+          </w:p>
+        </w:tc>
+        <w:tc>
+          <w:tcPr>
+            <w:tcW w:w="4985" w:type="dxa"/>
+            <w:tcBorders>
+              <w:top w:val="single" w:sz="4" w:space="0" w:color="000000"/>
+              <w:left w:val="single" w:sz="4" w:space="0" w:color="000000"/>
+              <w:bottom w:val="single" w:sz="4" w:space="0" w:color="000000"/>
+              <w:right w:val="single" w:sz="4" w:space="0" w:color="000000"/>
+              <w:insideH w:val="single" w:sz="4" w:space="0" w:color="000000"/>
+              <w:insideV w:val="single" w:sz="4" w:space="0" w:color="000000"/>
+            </w:tcBorders>
+            <w:shd w:fill="auto" w:val="clear"/>
+          </w:tcPr>
+          <w:p>
+            <w:pPr>
+              <w:pStyle w:val="TableContents"/>
+              <w:jc w:val="left"/>
+              <w:rPr>
+                <w:rFonts w:ascii="Liberation Serif" w:hAnsi="Liberation Serif"/>
+                <w:b w:val="false"/>
+                <w:b w:val="false"/>
+                <w:bCs w:val="false"/>
+                <w:i w:val="false"/>
+                <w:i w:val="false"/>
+                <w:iCs w:val="false"/>
+                <w:strike w:val="false"/>
+                <w:dstrike w:val="false"/>
+                <w:outline w:val="false"/>
+                <w:shadow w:val="false"/>
+                <w:color w:val="000000"/>
+                <w:sz w:val="24"/>
+                <w:szCs w:val="24"/>
+                <w:u w:val="none"/>
+              </w:rPr>
+            </w:pPr>
+            <w:r>
+              <w:rPr>
+                <w:b w:val="false"/>
+                <w:bCs w:val="false"/>
+                <w:i w:val="false"/>
+                <w:iCs w:val="false"/>
+                <w:strike w:val="false"/>
+                <w:dstrike w:val="false"/>
+                <w:outline w:val="false"/>
+                <w:shadow w:val="false"/>
+                <w:color w:val="000000"/>
+                <w:sz w:val="24"/>
+                <w:szCs w:val="24"/>
+                <w:u w:val="none"/>
+              </w:rPr>
+              <w:t>Afisare lista clienti/filme</w:t>
+            </w:r>
+          </w:p>
+        </w:tc>
+      </w:tr>
+      <w:tr>
+        <w:trPr/>
+        <w:tc>
+          <w:tcPr>
+            <w:tcW w:w="4986" w:type="dxa"/>
+            <w:tcBorders>
+              <w:top w:val="single" w:sz="4" w:space="0" w:color="000000"/>
+              <w:left w:val="single" w:sz="4" w:space="0" w:color="000000"/>
+              <w:bottom w:val="single" w:sz="4" w:space="0" w:color="000000"/>
+              <w:insideH w:val="single" w:sz="4" w:space="0" w:color="000000"/>
+            </w:tcBorders>
+            <w:shd w:fill="auto" w:val="clear"/>
+          </w:tcPr>
+          <w:p>
+            <w:pPr>
+              <w:pStyle w:val="TableContents"/>
+              <w:jc w:val="left"/>
+              <w:rPr>
+                <w:rFonts w:ascii="Liberation Serif" w:hAnsi="Liberation Serif"/>
+                <w:b w:val="false"/>
+                <w:b w:val="false"/>
+                <w:bCs w:val="false"/>
+                <w:i w:val="false"/>
+                <w:i w:val="false"/>
+                <w:iCs w:val="false"/>
+                <w:strike w:val="false"/>
+                <w:dstrike w:val="false"/>
+                <w:outline w:val="false"/>
+                <w:shadow w:val="false"/>
+                <w:color w:val="000000"/>
+                <w:sz w:val="24"/>
+                <w:szCs w:val="24"/>
+                <w:u w:val="none"/>
+              </w:rPr>
+            </w:pPr>
+            <w:r>
+              <w:rPr>
+                <w:b w:val="false"/>
+                <w:bCs w:val="false"/>
+                <w:i w:val="false"/>
+                <w:iCs w:val="false"/>
+                <w:strike w:val="false"/>
+                <w:dstrike w:val="false"/>
+                <w:outline w:val="false"/>
+                <w:shadow w:val="false"/>
+                <w:color w:val="000000"/>
+                <w:sz w:val="24"/>
+                <w:szCs w:val="24"/>
+                <w:u w:val="none"/>
+              </w:rPr>
+              <w:t>F5</w:t>
+            </w:r>
+          </w:p>
+        </w:tc>
+        <w:tc>
+          <w:tcPr>
+            <w:tcW w:w="4985" w:type="dxa"/>
+            <w:tcBorders>
+              <w:top w:val="single" w:sz="4" w:space="0" w:color="000000"/>
+              <w:left w:val="single" w:sz="4" w:space="0" w:color="000000"/>
+              <w:bottom w:val="single" w:sz="4" w:space="0" w:color="000000"/>
+              <w:right w:val="single" w:sz="4" w:space="0" w:color="000000"/>
+              <w:insideH w:val="single" w:sz="4" w:space="0" w:color="000000"/>
+              <w:insideV w:val="single" w:sz="4" w:space="0" w:color="000000"/>
+            </w:tcBorders>
+            <w:shd w:fill="auto" w:val="clear"/>
+          </w:tcPr>
+          <w:p>
+            <w:pPr>
+              <w:pStyle w:val="TableContents"/>
+              <w:jc w:val="left"/>
+              <w:rPr>
+                <w:rFonts w:ascii="Liberation Serif" w:hAnsi="Liberation Serif"/>
+                <w:b w:val="false"/>
+                <w:b w:val="false"/>
+                <w:bCs w:val="false"/>
+                <w:i w:val="false"/>
+                <w:i w:val="false"/>
+                <w:iCs w:val="false"/>
+                <w:strike w:val="false"/>
+                <w:dstrike w:val="false"/>
+                <w:outline w:val="false"/>
+                <w:shadow w:val="false"/>
+                <w:color w:val="000000"/>
+                <w:sz w:val="24"/>
+                <w:szCs w:val="24"/>
+                <w:u w:val="none"/>
+              </w:rPr>
+            </w:pPr>
+            <w:r>
+              <w:rPr>
+                <w:b w:val="false"/>
+                <w:bCs w:val="false"/>
+                <w:i w:val="false"/>
+                <w:iCs w:val="false"/>
+                <w:strike w:val="false"/>
+                <w:dstrike w:val="false"/>
+                <w:outline w:val="false"/>
+                <w:shadow w:val="false"/>
+                <w:color w:val="000000"/>
+                <w:sz w:val="24"/>
+                <w:szCs w:val="24"/>
+                <w:u w:val="none"/>
+              </w:rPr>
+              <w:t>Gaseste dupa ID client/film</w:t>
+            </w:r>
+          </w:p>
+        </w:tc>
+      </w:tr>
+      <w:tr>
+        <w:trPr/>
+        <w:tc>
+          <w:tcPr>
+            <w:tcW w:w="4986" w:type="dxa"/>
+            <w:tcBorders>
+              <w:top w:val="single" w:sz="4" w:space="0" w:color="000000"/>
+              <w:left w:val="single" w:sz="4" w:space="0" w:color="000000"/>
+              <w:bottom w:val="single" w:sz="4" w:space="0" w:color="000000"/>
+              <w:insideH w:val="single" w:sz="4" w:space="0" w:color="000000"/>
+            </w:tcBorders>
+            <w:shd w:fill="auto" w:val="clear"/>
+          </w:tcPr>
+          <w:p>
+            <w:pPr>
+              <w:pStyle w:val="TableContents"/>
+              <w:jc w:val="left"/>
+              <w:rPr>
+                <w:rFonts w:ascii="Liberation Serif" w:hAnsi="Liberation Serif"/>
+                <w:b w:val="false"/>
+                <w:b w:val="false"/>
+                <w:bCs w:val="false"/>
+                <w:i w:val="false"/>
+                <w:i w:val="false"/>
+                <w:iCs w:val="false"/>
+                <w:strike w:val="false"/>
+                <w:dstrike w:val="false"/>
+                <w:outline w:val="false"/>
+                <w:shadow w:val="false"/>
+                <w:color w:val="000000"/>
+                <w:sz w:val="24"/>
+                <w:szCs w:val="24"/>
+                <w:u w:val="none"/>
+              </w:rPr>
+            </w:pPr>
+            <w:r>
+              <w:rPr>
+                <w:b w:val="false"/>
+                <w:bCs w:val="false"/>
+                <w:i w:val="false"/>
+                <w:iCs w:val="false"/>
+                <w:strike w:val="false"/>
+                <w:dstrike w:val="false"/>
+                <w:outline w:val="false"/>
+                <w:shadow w:val="false"/>
+                <w:color w:val="000000"/>
+                <w:sz w:val="24"/>
+                <w:szCs w:val="24"/>
+                <w:u w:val="none"/>
+              </w:rPr>
+              <w:t>F6</w:t>
+            </w:r>
+          </w:p>
+        </w:tc>
+        <w:tc>
+          <w:tcPr>
+            <w:tcW w:w="4985" w:type="dxa"/>
+            <w:tcBorders>
+              <w:top w:val="single" w:sz="4" w:space="0" w:color="000000"/>
+              <w:left w:val="single" w:sz="4" w:space="0" w:color="000000"/>
+              <w:bottom w:val="single" w:sz="4" w:space="0" w:color="000000"/>
+              <w:right w:val="single" w:sz="4" w:space="0" w:color="000000"/>
+              <w:insideH w:val="single" w:sz="4" w:space="0" w:color="000000"/>
+              <w:insideV w:val="single" w:sz="4" w:space="0" w:color="000000"/>
+            </w:tcBorders>
+            <w:shd w:fill="auto" w:val="clear"/>
+          </w:tcPr>
+          <w:p>
+            <w:pPr>
+              <w:pStyle w:val="TableContents"/>
+              <w:jc w:val="left"/>
+              <w:rPr>
+                <w:rFonts w:ascii="Liberation Serif" w:hAnsi="Liberation Serif"/>
+                <w:b w:val="false"/>
+                <w:b w:val="false"/>
+                <w:bCs w:val="false"/>
+                <w:i w:val="false"/>
+                <w:i w:val="false"/>
+                <w:iCs w:val="false"/>
+                <w:strike w:val="false"/>
+                <w:dstrike w:val="false"/>
+                <w:outline w:val="false"/>
+                <w:shadow w:val="false"/>
+                <w:color w:val="000000"/>
+                <w:sz w:val="24"/>
+                <w:szCs w:val="24"/>
+                <w:u w:val="none"/>
+              </w:rPr>
+            </w:pPr>
+            <w:r>
+              <w:rPr>
+                <w:b w:val="false"/>
+                <w:bCs w:val="false"/>
+                <w:i w:val="false"/>
+                <w:iCs w:val="false"/>
+                <w:strike w:val="false"/>
+                <w:dstrike w:val="false"/>
+                <w:outline w:val="false"/>
+                <w:shadow w:val="false"/>
+                <w:color w:val="000000"/>
+                <w:sz w:val="24"/>
+                <w:szCs w:val="24"/>
+                <w:u w:val="none"/>
+              </w:rPr>
+              <w:t>Inchiriere filme</w:t>
+            </w:r>
+          </w:p>
+        </w:tc>
+      </w:tr>
+      <w:tr>
+        <w:trPr/>
+        <w:tc>
+          <w:tcPr>
+            <w:tcW w:w="4986" w:type="dxa"/>
+            <w:tcBorders>
+              <w:top w:val="single" w:sz="4" w:space="0" w:color="000000"/>
+              <w:left w:val="single" w:sz="4" w:space="0" w:color="000000"/>
+              <w:bottom w:val="single" w:sz="4" w:space="0" w:color="000000"/>
+              <w:insideH w:val="single" w:sz="4" w:space="0" w:color="000000"/>
+            </w:tcBorders>
+            <w:shd w:fill="auto" w:val="clear"/>
+          </w:tcPr>
+          <w:p>
+            <w:pPr>
+              <w:pStyle w:val="TableContents"/>
+              <w:jc w:val="left"/>
+              <w:rPr>
+                <w:rFonts w:ascii="Liberation Serif" w:hAnsi="Liberation Serif"/>
+                <w:b w:val="false"/>
+                <w:b w:val="false"/>
+                <w:bCs w:val="false"/>
+                <w:i w:val="false"/>
+                <w:i w:val="false"/>
+                <w:iCs w:val="false"/>
+                <w:strike w:val="false"/>
+                <w:dstrike w:val="false"/>
+                <w:outline w:val="false"/>
+                <w:shadow w:val="false"/>
+                <w:color w:val="000000"/>
+                <w:sz w:val="24"/>
+                <w:szCs w:val="24"/>
+                <w:u w:val="none"/>
+              </w:rPr>
+            </w:pPr>
+            <w:r>
+              <w:rPr>
+                <w:b w:val="false"/>
+                <w:bCs w:val="false"/>
+                <w:i w:val="false"/>
+                <w:iCs w:val="false"/>
+                <w:strike w:val="false"/>
+                <w:dstrike w:val="false"/>
+                <w:outline w:val="false"/>
+                <w:shadow w:val="false"/>
+                <w:color w:val="000000"/>
+                <w:sz w:val="24"/>
+                <w:szCs w:val="24"/>
+                <w:u w:val="none"/>
+              </w:rPr>
+              <w:t>F7</w:t>
+            </w:r>
+          </w:p>
+        </w:tc>
+        <w:tc>
+          <w:tcPr>
+            <w:tcW w:w="4985" w:type="dxa"/>
+            <w:tcBorders>
+              <w:top w:val="single" w:sz="4" w:space="0" w:color="000000"/>
+              <w:left w:val="single" w:sz="4" w:space="0" w:color="000000"/>
+              <w:bottom w:val="single" w:sz="4" w:space="0" w:color="000000"/>
+              <w:right w:val="single" w:sz="4" w:space="0" w:color="000000"/>
+              <w:insideH w:val="single" w:sz="4" w:space="0" w:color="000000"/>
+              <w:insideV w:val="single" w:sz="4" w:space="0" w:color="000000"/>
+            </w:tcBorders>
+            <w:shd w:fill="auto" w:val="clear"/>
+          </w:tcPr>
+          <w:p>
+            <w:pPr>
+              <w:pStyle w:val="TableContents"/>
+              <w:jc w:val="left"/>
+              <w:rPr>
+                <w:rFonts w:ascii="Liberation Serif" w:hAnsi="Liberation Serif"/>
+                <w:b w:val="false"/>
+                <w:b w:val="false"/>
+                <w:bCs w:val="false"/>
+                <w:i w:val="false"/>
+                <w:i w:val="false"/>
+                <w:iCs w:val="false"/>
+                <w:strike w:val="false"/>
+                <w:dstrike w:val="false"/>
+                <w:outline w:val="false"/>
+                <w:shadow w:val="false"/>
+                <w:color w:val="000000"/>
+                <w:sz w:val="24"/>
+                <w:szCs w:val="24"/>
+                <w:u w:val="none"/>
+              </w:rPr>
+            </w:pPr>
+            <w:r>
+              <w:rPr>
+                <w:b w:val="false"/>
+                <w:bCs w:val="false"/>
+                <w:i w:val="false"/>
+                <w:iCs w:val="false"/>
+                <w:strike w:val="false"/>
+                <w:dstrike w:val="false"/>
+                <w:outline w:val="false"/>
+                <w:shadow w:val="false"/>
+                <w:color w:val="000000"/>
+                <w:sz w:val="24"/>
+                <w:szCs w:val="24"/>
+                <w:u w:val="none"/>
+              </w:rPr>
+              <w:t>Returnare filme</w:t>
+            </w:r>
+          </w:p>
+        </w:tc>
+      </w:tr>
+      <w:tr>
+        <w:trPr/>
+        <w:tc>
+          <w:tcPr>
+            <w:tcW w:w="4986" w:type="dxa"/>
+            <w:tcBorders>
+              <w:top w:val="single" w:sz="4" w:space="0" w:color="000000"/>
+              <w:left w:val="single" w:sz="4" w:space="0" w:color="000000"/>
+              <w:bottom w:val="single" w:sz="4" w:space="0" w:color="000000"/>
+              <w:insideH w:val="single" w:sz="4" w:space="0" w:color="000000"/>
+            </w:tcBorders>
+            <w:shd w:fill="auto" w:val="clear"/>
+          </w:tcPr>
+          <w:p>
+            <w:pPr>
+              <w:pStyle w:val="TableContents"/>
+              <w:jc w:val="left"/>
+              <w:rPr>
+                <w:rFonts w:ascii="Liberation Serif" w:hAnsi="Liberation Serif"/>
+                <w:b w:val="false"/>
+                <w:b w:val="false"/>
+                <w:bCs w:val="false"/>
+                <w:i w:val="false"/>
+                <w:i w:val="false"/>
+                <w:iCs w:val="false"/>
+                <w:strike w:val="false"/>
+                <w:dstrike w:val="false"/>
+                <w:outline w:val="false"/>
+                <w:shadow w:val="false"/>
+                <w:color w:val="000000"/>
+                <w:sz w:val="24"/>
+                <w:szCs w:val="24"/>
+                <w:u w:val="none"/>
+              </w:rPr>
+            </w:pPr>
+            <w:r>
+              <w:rPr>
+                <w:b w:val="false"/>
+                <w:bCs w:val="false"/>
+                <w:i w:val="false"/>
+                <w:iCs w:val="false"/>
+                <w:strike w:val="false"/>
+                <w:dstrike w:val="false"/>
+                <w:outline w:val="false"/>
+                <w:shadow w:val="false"/>
+                <w:color w:val="000000"/>
+                <w:sz w:val="24"/>
+                <w:szCs w:val="24"/>
+                <w:u w:val="none"/>
+              </w:rPr>
+              <w:t>F8</w:t>
+            </w:r>
+          </w:p>
+        </w:tc>
+        <w:tc>
+          <w:tcPr>
+            <w:tcW w:w="4985" w:type="dxa"/>
+            <w:tcBorders>
+              <w:top w:val="single" w:sz="4" w:space="0" w:color="000000"/>
+              <w:left w:val="single" w:sz="4" w:space="0" w:color="000000"/>
+              <w:bottom w:val="single" w:sz="4" w:space="0" w:color="000000"/>
+              <w:right w:val="single" w:sz="4" w:space="0" w:color="000000"/>
+              <w:insideH w:val="single" w:sz="4" w:space="0" w:color="000000"/>
+              <w:insideV w:val="single" w:sz="4" w:space="0" w:color="000000"/>
+            </w:tcBorders>
+            <w:shd w:fill="auto" w:val="clear"/>
+          </w:tcPr>
+          <w:p>
+            <w:pPr>
+              <w:pStyle w:val="TableContents"/>
+              <w:jc w:val="left"/>
+              <w:rPr>
+                <w:rFonts w:ascii="Liberation Serif" w:hAnsi="Liberation Serif"/>
+                <w:b w:val="false"/>
+                <w:b w:val="false"/>
+                <w:bCs w:val="false"/>
+                <w:i w:val="false"/>
+                <w:i w:val="false"/>
+                <w:iCs w:val="false"/>
+                <w:strike w:val="false"/>
+                <w:dstrike w:val="false"/>
+                <w:outline w:val="false"/>
+                <w:shadow w:val="false"/>
+                <w:color w:val="000000"/>
+                <w:sz w:val="24"/>
+                <w:szCs w:val="24"/>
+                <w:u w:val="none"/>
+              </w:rPr>
+            </w:pPr>
+            <w:r>
+              <w:rPr>
+                <w:b w:val="false"/>
+                <w:bCs w:val="false"/>
+                <w:i w:val="false"/>
+                <w:iCs w:val="false"/>
+                <w:strike w:val="false"/>
+                <w:dstrike w:val="false"/>
+                <w:outline w:val="false"/>
+                <w:shadow w:val="false"/>
+                <w:color w:val="000000"/>
+                <w:sz w:val="24"/>
+                <w:szCs w:val="24"/>
+                <w:u w:val="none"/>
+              </w:rPr>
+              <w:t>Ordonare clienti dupa nume/filme inchiriate</w:t>
+            </w:r>
+          </w:p>
+        </w:tc>
+      </w:tr>
+      <w:tr>
+        <w:trPr/>
+        <w:tc>
+          <w:tcPr>
+            <w:tcW w:w="4986" w:type="dxa"/>
+            <w:tcBorders>
+              <w:top w:val="single" w:sz="4" w:space="0" w:color="000000"/>
+              <w:left w:val="single" w:sz="4" w:space="0" w:color="000000"/>
+              <w:bottom w:val="single" w:sz="4" w:space="0" w:color="000000"/>
+              <w:insideH w:val="single" w:sz="4" w:space="0" w:color="000000"/>
+            </w:tcBorders>
+            <w:shd w:fill="auto" w:val="clear"/>
+          </w:tcPr>
+          <w:p>
+            <w:pPr>
+              <w:pStyle w:val="TableContents"/>
+              <w:jc w:val="left"/>
+              <w:rPr>
+                <w:rFonts w:ascii="Liberation Serif" w:hAnsi="Liberation Serif"/>
+                <w:b w:val="false"/>
+                <w:b w:val="false"/>
+                <w:bCs w:val="false"/>
+                <w:i w:val="false"/>
+                <w:i w:val="false"/>
+                <w:iCs w:val="false"/>
+                <w:strike w:val="false"/>
+                <w:dstrike w:val="false"/>
+                <w:outline w:val="false"/>
+                <w:shadow w:val="false"/>
+                <w:color w:val="000000"/>
+                <w:sz w:val="24"/>
+                <w:szCs w:val="24"/>
+                <w:u w:val="none"/>
+              </w:rPr>
+            </w:pPr>
+            <w:r>
+              <w:rPr>
+                <w:b w:val="false"/>
+                <w:bCs w:val="false"/>
+                <w:i w:val="false"/>
+                <w:iCs w:val="false"/>
+                <w:strike w:val="false"/>
+                <w:dstrike w:val="false"/>
+                <w:outline w:val="false"/>
+                <w:shadow w:val="false"/>
+                <w:color w:val="000000"/>
+                <w:sz w:val="24"/>
+                <w:szCs w:val="24"/>
+                <w:u w:val="none"/>
+              </w:rPr>
+              <w:t>F9</w:t>
+            </w:r>
+          </w:p>
+        </w:tc>
+        <w:tc>
+          <w:tcPr>
+            <w:tcW w:w="4985" w:type="dxa"/>
+            <w:tcBorders>
+              <w:top w:val="single" w:sz="4" w:space="0" w:color="000000"/>
+              <w:left w:val="single" w:sz="4" w:space="0" w:color="000000"/>
+              <w:bottom w:val="single" w:sz="4" w:space="0" w:color="000000"/>
+              <w:right w:val="single" w:sz="4" w:space="0" w:color="000000"/>
+              <w:insideH w:val="single" w:sz="4" w:space="0" w:color="000000"/>
+              <w:insideV w:val="single" w:sz="4" w:space="0" w:color="000000"/>
+            </w:tcBorders>
+            <w:shd w:fill="auto" w:val="clear"/>
+          </w:tcPr>
+          <w:p>
+            <w:pPr>
+              <w:pStyle w:val="TableContents"/>
+              <w:jc w:val="left"/>
+              <w:rPr>
+                <w:rFonts w:ascii="Liberation Serif" w:hAnsi="Liberation Serif"/>
+                <w:b w:val="false"/>
+                <w:b w:val="false"/>
+                <w:bCs w:val="false"/>
+                <w:i w:val="false"/>
+                <w:i w:val="false"/>
+                <w:iCs w:val="false"/>
+                <w:strike w:val="false"/>
+                <w:dstrike w:val="false"/>
+                <w:outline w:val="false"/>
+                <w:shadow w:val="false"/>
+                <w:color w:val="000000"/>
+                <w:sz w:val="24"/>
+                <w:szCs w:val="24"/>
+                <w:u w:val="none"/>
+              </w:rPr>
+            </w:pPr>
+            <w:r>
+              <w:rPr>
+                <w:b w:val="false"/>
+                <w:bCs w:val="false"/>
+                <w:i w:val="false"/>
+                <w:iCs w:val="false"/>
+                <w:strike w:val="false"/>
+                <w:dstrike w:val="false"/>
+                <w:outline w:val="false"/>
+                <w:shadow w:val="false"/>
+                <w:color w:val="000000"/>
+                <w:sz w:val="24"/>
+                <w:szCs w:val="24"/>
+                <w:u w:val="none"/>
+              </w:rPr>
+              <w:t>Cele mai inchiriate filme</w:t>
+            </w:r>
+          </w:p>
+        </w:tc>
+      </w:tr>
+      <w:tr>
+        <w:trPr/>
+        <w:tc>
+          <w:tcPr>
+            <w:tcW w:w="4986" w:type="dxa"/>
+            <w:tcBorders>
+              <w:top w:val="single" w:sz="4" w:space="0" w:color="000000"/>
+              <w:left w:val="single" w:sz="4" w:space="0" w:color="000000"/>
+              <w:bottom w:val="single" w:sz="4" w:space="0" w:color="000000"/>
+              <w:insideH w:val="single" w:sz="4" w:space="0" w:color="000000"/>
+            </w:tcBorders>
+            <w:shd w:fill="auto" w:val="clear"/>
+          </w:tcPr>
+          <w:p>
+            <w:pPr>
+              <w:pStyle w:val="TableContents"/>
+              <w:jc w:val="left"/>
+              <w:rPr>
+                <w:rFonts w:ascii="Liberation Serif" w:hAnsi="Liberation Serif"/>
+                <w:b w:val="false"/>
+                <w:b w:val="false"/>
+                <w:bCs w:val="false"/>
+                <w:i w:val="false"/>
+                <w:i w:val="false"/>
+                <w:iCs w:val="false"/>
+                <w:strike w:val="false"/>
+                <w:dstrike w:val="false"/>
+                <w:outline w:val="false"/>
+                <w:shadow w:val="false"/>
+                <w:color w:val="000000"/>
+                <w:sz w:val="24"/>
+                <w:szCs w:val="24"/>
+                <w:u w:val="none"/>
+              </w:rPr>
+            </w:pPr>
+            <w:r>
+              <w:rPr>
+                <w:b w:val="false"/>
+                <w:bCs w:val="false"/>
+                <w:i w:val="false"/>
+                <w:iCs w:val="false"/>
+                <w:strike w:val="false"/>
+                <w:dstrike w:val="false"/>
+                <w:outline w:val="false"/>
+                <w:shadow w:val="false"/>
+                <w:color w:val="000000"/>
+                <w:sz w:val="24"/>
+                <w:szCs w:val="24"/>
+                <w:u w:val="none"/>
+              </w:rPr>
+              <w:t>F10</w:t>
+            </w:r>
+          </w:p>
+        </w:tc>
+        <w:tc>
+          <w:tcPr>
+            <w:tcW w:w="4985" w:type="dxa"/>
+            <w:tcBorders>
+              <w:top w:val="single" w:sz="4" w:space="0" w:color="000000"/>
+              <w:left w:val="single" w:sz="4" w:space="0" w:color="000000"/>
+              <w:bottom w:val="single" w:sz="4" w:space="0" w:color="000000"/>
+              <w:right w:val="single" w:sz="4" w:space="0" w:color="000000"/>
+              <w:insideH w:val="single" w:sz="4" w:space="0" w:color="000000"/>
+              <w:insideV w:val="single" w:sz="4" w:space="0" w:color="000000"/>
+            </w:tcBorders>
+            <w:shd w:fill="auto" w:val="clear"/>
+          </w:tcPr>
+          <w:p>
+            <w:pPr>
+              <w:pStyle w:val="TableContents"/>
+              <w:jc w:val="left"/>
+              <w:rPr>
+                <w:rFonts w:ascii="Liberation Serif" w:hAnsi="Liberation Serif"/>
+                <w:b w:val="false"/>
+                <w:b w:val="false"/>
+                <w:bCs w:val="false"/>
+                <w:i w:val="false"/>
+                <w:i w:val="false"/>
+                <w:iCs w:val="false"/>
+                <w:strike w:val="false"/>
+                <w:dstrike w:val="false"/>
+                <w:outline w:val="false"/>
+                <w:shadow w:val="false"/>
+                <w:color w:val="000000"/>
+                <w:sz w:val="24"/>
+                <w:szCs w:val="24"/>
+                <w:u w:val="none"/>
+              </w:rPr>
+            </w:pPr>
+            <w:r>
+              <w:rPr>
+                <w:b w:val="false"/>
+                <w:bCs w:val="false"/>
+                <w:i w:val="false"/>
+                <w:iCs w:val="false"/>
+                <w:strike w:val="false"/>
+                <w:dstrike w:val="false"/>
+                <w:outline w:val="false"/>
+                <w:shadow w:val="false"/>
+                <w:color w:val="000000"/>
+                <w:sz w:val="24"/>
+                <w:szCs w:val="24"/>
+                <w:u w:val="none"/>
+              </w:rPr>
+              <w:t>Primii 30% clienti cu cele mai multe filme</w:t>
+            </w:r>
+          </w:p>
+        </w:tc>
+      </w:tr>
+    </w:tbl>
+    <w:p>
+      <w:pPr>
+        <w:pStyle w:val="Normal"/>
+        <w:jc w:val="left"/>
+        <w:rPr>
+          <w:sz w:val="26"/>
+          <w:szCs w:val="26"/>
+          <w:u w:val="single"/>
+        </w:rPr>
+      </w:pPr>
+      <w:r>
+        <w:rPr>
+          <w:sz w:val="26"/>
+          <w:szCs w:val="26"/>
+          <w:u w:val="single"/>
+        </w:rPr>
+      </w:r>
+    </w:p>
+    <w:p>
+      <w:pPr>
+        <w:pStyle w:val="Normal"/>
+        <w:jc w:val="left"/>
+        <w:rPr/>
+      </w:pPr>
+      <w:r>
+        <w:rPr>
+          <w:sz w:val="26"/>
+          <w:szCs w:val="26"/>
+          <w:u w:val="single"/>
+        </w:rPr>
+        <w:t>Scenarii de rulare</w:t>
+      </w:r>
+    </w:p>
+    <w:p>
+      <w:pPr>
+        <w:pStyle w:val="Normal"/>
+        <w:jc w:val="left"/>
+        <w:rPr>
+          <w:sz w:val="26"/>
+          <w:szCs w:val="26"/>
+          <w:u w:val="single"/>
+        </w:rPr>
+      </w:pPr>
+      <w:r>
+        <w:rPr>
+          <w:sz w:val="26"/>
+          <w:szCs w:val="26"/>
+          <w:u w:val="single"/>
+        </w:rPr>
+      </w:r>
+    </w:p>
+    <w:p>
+      <w:pPr>
+        <w:pStyle w:val="Normal"/>
+        <w:jc w:val="left"/>
+        <w:rPr/>
+      </w:pPr>
+      <w:r>
+        <w:rPr>
+          <w:sz w:val="26"/>
+          <w:szCs w:val="26"/>
+          <w:u w:val="single"/>
+        </w:rPr>
+        <w:t>Scenariu rulare addClient():</w:t>
+      </w:r>
+    </w:p>
+    <w:p>
+      <w:pPr>
+        <w:pStyle w:val="Normal"/>
+        <w:jc w:val="left"/>
+        <w:rPr>
+          <w:sz w:val="26"/>
+          <w:szCs w:val="26"/>
+          <w:u w:val="single"/>
+        </w:rPr>
+      </w:pPr>
+      <w:r>
+        <w:rPr>
+          <w:sz w:val="26"/>
+          <w:szCs w:val="26"/>
+          <w:u w:val="single"/>
+        </w:rPr>
+      </w:r>
+    </w:p>
+    <w:tbl>
+      <w:tblPr>
+        <w:tblW w:w="9972" w:type="dxa"/>
+        <w:jc w:val="left"/>
+        <w:tblInd w:w="0" w:type="dxa"/>
+        <w:tblBorders>
+          <w:top w:val="single" w:sz="4" w:space="0" w:color="000000"/>
+          <w:left w:val="single" w:sz="4" w:space="0" w:color="000000"/>
+          <w:bottom w:val="single" w:sz="4" w:space="0" w:color="000000"/>
+          <w:insideH w:val="single" w:sz="4" w:space="0" w:color="000000"/>
+        </w:tblBorders>
+        <w:tblCellMar>
+          <w:top w:w="55" w:type="dxa"/>
+          <w:left w:w="50" w:type="dxa"/>
+          <w:bottom w:w="55" w:type="dxa"/>
+          <w:right w:w="55" w:type="dxa"/>
+        </w:tblCellMar>
+      </w:tblPr>
+      <w:tblGrid>
+        <w:gridCol w:w="4986"/>
+        <w:gridCol w:w="4985"/>
+      </w:tblGrid>
+      <w:tr>
+        <w:trPr/>
+        <w:tc>
+          <w:tcPr>
+            <w:tcW w:w="4986" w:type="dxa"/>
+            <w:tcBorders>
+              <w:top w:val="single" w:sz="4" w:space="0" w:color="000000"/>
+              <w:left w:val="single" w:sz="4" w:space="0" w:color="000000"/>
+              <w:bottom w:val="single" w:sz="4" w:space="0" w:color="000000"/>
+              <w:insideH w:val="single" w:sz="4" w:space="0" w:color="000000"/>
+            </w:tcBorders>
+            <w:shd w:fill="auto" w:val="clear"/>
+          </w:tcPr>
+          <w:p>
+            <w:pPr>
+              <w:pStyle w:val="TableContents"/>
+              <w:jc w:val="center"/>
+              <w:rPr>
+                <w:rFonts w:ascii="Liberation Serif" w:hAnsi="Liberation Serif"/>
+                <w:b w:val="false"/>
+                <w:b w:val="false"/>
+                <w:bCs w:val="false"/>
+                <w:i w:val="false"/>
+                <w:i w:val="false"/>
+                <w:iCs w:val="false"/>
+                <w:strike w:val="false"/>
+                <w:dstrike w:val="false"/>
+                <w:outline w:val="false"/>
+                <w:shadow w:val="false"/>
+                <w:color w:val="000000"/>
+                <w:sz w:val="24"/>
+                <w:szCs w:val="24"/>
+                <w:u w:val="none"/>
+              </w:rPr>
+            </w:pPr>
+            <w:r>
+              <w:rPr>
+                <w:b w:val="false"/>
+                <w:bCs w:val="false"/>
+                <w:i w:val="false"/>
+                <w:iCs w:val="false"/>
+                <w:strike w:val="false"/>
+                <w:dstrike w:val="false"/>
+                <w:outline w:val="false"/>
+                <w:shadow w:val="false"/>
+                <w:color w:val="000000"/>
+                <w:sz w:val="24"/>
+                <w:szCs w:val="24"/>
+                <w:u w:val="none"/>
+              </w:rPr>
+              <w:t>Application</w:t>
+            </w:r>
+          </w:p>
+        </w:tc>
+        <w:tc>
+          <w:tcPr>
+            <w:tcW w:w="4985" w:type="dxa"/>
+            <w:tcBorders>
+              <w:top w:val="single" w:sz="4" w:space="0" w:color="000000"/>
+              <w:left w:val="single" w:sz="4" w:space="0" w:color="000000"/>
+              <w:bottom w:val="single" w:sz="4" w:space="0" w:color="000000"/>
+              <w:right w:val="single" w:sz="4" w:space="0" w:color="000000"/>
+              <w:insideH w:val="single" w:sz="4" w:space="0" w:color="000000"/>
+              <w:insideV w:val="single" w:sz="4" w:space="0" w:color="000000"/>
+            </w:tcBorders>
+            <w:shd w:fill="auto" w:val="clear"/>
+          </w:tcPr>
+          <w:p>
+            <w:pPr>
+              <w:pStyle w:val="TableContents"/>
+              <w:jc w:val="center"/>
+              <w:rPr>
+                <w:rFonts w:ascii="Liberation Serif" w:hAnsi="Liberation Serif"/>
+                <w:b w:val="false"/>
+                <w:b w:val="false"/>
+                <w:bCs w:val="false"/>
+                <w:i w:val="false"/>
+                <w:i w:val="false"/>
+                <w:iCs w:val="false"/>
+                <w:strike w:val="false"/>
+                <w:dstrike w:val="false"/>
+                <w:outline w:val="false"/>
+                <w:shadow w:val="false"/>
+                <w:color w:val="000000"/>
+                <w:sz w:val="24"/>
+                <w:szCs w:val="24"/>
+                <w:u w:val="none"/>
+              </w:rPr>
+            </w:pPr>
+            <w:r>
+              <w:rPr>
+                <w:b w:val="false"/>
+                <w:bCs w:val="false"/>
+                <w:i w:val="false"/>
+                <w:iCs w:val="false"/>
+                <w:strike w:val="false"/>
+                <w:dstrike w:val="false"/>
+                <w:outline w:val="false"/>
+                <w:shadow w:val="false"/>
+                <w:color w:val="000000"/>
+                <w:sz w:val="24"/>
+                <w:szCs w:val="24"/>
+                <w:u w:val="none"/>
+              </w:rPr>
+              <w:t>User</w:t>
+            </w:r>
+          </w:p>
+        </w:tc>
+      </w:tr>
+      <w:tr>
+        <w:trPr/>
+        <w:tc>
+          <w:tcPr>
+            <w:tcW w:w="4986" w:type="dxa"/>
+            <w:tcBorders>
+              <w:top w:val="single" w:sz="4" w:space="0" w:color="000000"/>
+              <w:left w:val="single" w:sz="4" w:space="0" w:color="000000"/>
+              <w:bottom w:val="single" w:sz="4" w:space="0" w:color="000000"/>
+              <w:insideH w:val="single" w:sz="4" w:space="0" w:color="000000"/>
+            </w:tcBorders>
+            <w:shd w:fill="auto" w:val="clear"/>
+          </w:tcPr>
+          <w:p>
+            <w:pPr>
+              <w:pStyle w:val="TableContents"/>
+              <w:jc w:val="left"/>
+              <w:rPr/>
+            </w:pPr>
+            <w:r>
+              <w:rPr>
+                <w:b w:val="false"/>
+                <w:bCs w:val="false"/>
+                <w:i w:val="false"/>
+                <w:iCs w:val="false"/>
+                <w:strike w:val="false"/>
+                <w:dstrike w:val="false"/>
+                <w:outline w:val="false"/>
+                <w:shadow w:val="false"/>
+                <w:color w:val="000000"/>
+                <w:sz w:val="24"/>
+                <w:szCs w:val="24"/>
+                <w:u w:val="none"/>
+              </w:rPr>
+              <w:t>“</w:t>
+            </w:r>
+            <w:r>
+              <w:rPr>
+                <w:b w:val="false"/>
+                <w:bCs w:val="false"/>
+                <w:i w:val="false"/>
+                <w:iCs w:val="false"/>
+                <w:strike w:val="false"/>
+                <w:dstrike w:val="false"/>
+                <w:outline w:val="false"/>
+                <w:shadow w:val="false"/>
+                <w:color w:val="000000"/>
+                <w:sz w:val="24"/>
+                <w:szCs w:val="24"/>
+                <w:u w:val="none"/>
+              </w:rPr>
+              <w:t>Introduceti prenume</w:t>
+            </w:r>
+            <w:r>
+              <w:rPr>
+                <w:b w:val="false"/>
+                <w:bCs w:val="false"/>
+                <w:i w:val="false"/>
+                <w:iCs w:val="false"/>
+                <w:strike w:val="false"/>
+                <w:dstrike w:val="false"/>
+                <w:outline w:val="false"/>
+                <w:shadow w:val="false"/>
+                <w:color w:val="000000"/>
+                <w:sz w:val="24"/>
+                <w:szCs w:val="24"/>
+                <w:u w:val="none"/>
+              </w:rPr>
+              <w:t>”</w:t>
+            </w:r>
+          </w:p>
+        </w:tc>
+        <w:tc>
+          <w:tcPr>
+            <w:tcW w:w="4985" w:type="dxa"/>
+            <w:tcBorders>
+              <w:top w:val="single" w:sz="4" w:space="0" w:color="000000"/>
+              <w:left w:val="single" w:sz="4" w:space="0" w:color="000000"/>
+              <w:bottom w:val="single" w:sz="4" w:space="0" w:color="000000"/>
+              <w:right w:val="single" w:sz="4" w:space="0" w:color="000000"/>
+              <w:insideH w:val="single" w:sz="4" w:space="0" w:color="000000"/>
+              <w:insideV w:val="single" w:sz="4" w:space="0" w:color="000000"/>
+            </w:tcBorders>
+            <w:shd w:fill="auto" w:val="clear"/>
+          </w:tcPr>
+          <w:p>
+            <w:pPr>
+              <w:pStyle w:val="TableContents"/>
+              <w:jc w:val="left"/>
+              <w:rPr>
+                <w:rFonts w:ascii="Liberation Serif" w:hAnsi="Liberation Serif"/>
+                <w:b w:val="false"/>
+                <w:b w:val="false"/>
+                <w:bCs w:val="false"/>
+                <w:i w:val="false"/>
+                <w:i w:val="false"/>
+                <w:iCs w:val="false"/>
+                <w:strike w:val="false"/>
+                <w:dstrike w:val="false"/>
+                <w:outline w:val="false"/>
+                <w:shadow w:val="false"/>
+                <w:color w:val="000000"/>
+                <w:sz w:val="24"/>
+                <w:szCs w:val="24"/>
+                <w:u w:val="none"/>
+              </w:rPr>
+            </w:pPr>
+            <w:r>
+              <w:rPr>
+                <w:b w:val="false"/>
+                <w:bCs w:val="false"/>
+                <w:i w:val="false"/>
+                <w:iCs w:val="false"/>
+                <w:strike w:val="false"/>
+                <w:dstrike w:val="false"/>
+                <w:outline w:val="false"/>
+                <w:shadow w:val="false"/>
+                <w:color w:val="000000"/>
+                <w:sz w:val="24"/>
+                <w:szCs w:val="24"/>
+                <w:u w:val="none"/>
+              </w:rPr>
+            </w:r>
+          </w:p>
+        </w:tc>
+      </w:tr>
+      <w:tr>
+        <w:trPr/>
+        <w:tc>
+          <w:tcPr>
+            <w:tcW w:w="4986" w:type="dxa"/>
+            <w:tcBorders>
+              <w:top w:val="single" w:sz="4" w:space="0" w:color="000000"/>
+              <w:left w:val="single" w:sz="4" w:space="0" w:color="000000"/>
+              <w:bottom w:val="single" w:sz="4" w:space="0" w:color="000000"/>
+              <w:insideH w:val="single" w:sz="4" w:space="0" w:color="000000"/>
+            </w:tcBorders>
+            <w:shd w:fill="auto" w:val="clear"/>
+          </w:tcPr>
+          <w:p>
+            <w:pPr>
+              <w:pStyle w:val="TableContents"/>
+              <w:jc w:val="left"/>
+              <w:rPr>
+                <w:rFonts w:ascii="Liberation Serif" w:hAnsi="Liberation Serif"/>
+                <w:b w:val="false"/>
+                <w:b w:val="false"/>
+                <w:bCs w:val="false"/>
+                <w:i w:val="false"/>
+                <w:i w:val="false"/>
+                <w:iCs w:val="false"/>
+                <w:strike w:val="false"/>
+                <w:dstrike w:val="false"/>
+                <w:outline w:val="false"/>
+                <w:shadow w:val="false"/>
+                <w:color w:val="000000"/>
+                <w:sz w:val="24"/>
+                <w:szCs w:val="24"/>
+                <w:u w:val="none"/>
+              </w:rPr>
+            </w:pPr>
+            <w:r>
+              <w:rPr>
+                <w:b w:val="false"/>
+                <w:bCs w:val="false"/>
+                <w:i w:val="false"/>
+                <w:iCs w:val="false"/>
+                <w:strike w:val="false"/>
+                <w:dstrike w:val="false"/>
+                <w:outline w:val="false"/>
+                <w:shadow w:val="false"/>
+                <w:color w:val="000000"/>
+                <w:sz w:val="24"/>
+                <w:szCs w:val="24"/>
+                <w:u w:val="none"/>
+              </w:rPr>
+            </w:r>
+          </w:p>
+        </w:tc>
+        <w:tc>
+          <w:tcPr>
+            <w:tcW w:w="4985" w:type="dxa"/>
+            <w:tcBorders>
+              <w:top w:val="single" w:sz="4" w:space="0" w:color="000000"/>
+              <w:left w:val="single" w:sz="4" w:space="0" w:color="000000"/>
+              <w:bottom w:val="single" w:sz="4" w:space="0" w:color="000000"/>
+              <w:right w:val="single" w:sz="4" w:space="0" w:color="000000"/>
+              <w:insideH w:val="single" w:sz="4" w:space="0" w:color="000000"/>
+              <w:insideV w:val="single" w:sz="4" w:space="0" w:color="000000"/>
+            </w:tcBorders>
+            <w:shd w:fill="auto" w:val="clear"/>
+          </w:tcPr>
+          <w:p>
+            <w:pPr>
+              <w:pStyle w:val="TableContents"/>
+              <w:jc w:val="center"/>
+              <w:rPr>
+                <w:rFonts w:ascii="Liberation Serif" w:hAnsi="Liberation Serif"/>
+                <w:b w:val="false"/>
+                <w:b w:val="false"/>
+                <w:bCs w:val="false"/>
+                <w:i w:val="false"/>
+                <w:i w:val="false"/>
+                <w:iCs w:val="false"/>
+                <w:strike w:val="false"/>
+                <w:dstrike w:val="false"/>
+                <w:outline w:val="false"/>
+                <w:shadow w:val="false"/>
+                <w:color w:val="000000"/>
+                <w:sz w:val="24"/>
+                <w:szCs w:val="24"/>
+                <w:u w:val="none"/>
+              </w:rPr>
+            </w:pPr>
+            <w:r>
+              <w:rPr>
+                <w:b w:val="false"/>
+                <w:bCs w:val="false"/>
+                <w:i w:val="false"/>
+                <w:iCs w:val="false"/>
+                <w:strike w:val="false"/>
+                <w:dstrike w:val="false"/>
+                <w:outline w:val="false"/>
+                <w:shadow w:val="false"/>
+                <w:color w:val="000000"/>
+                <w:sz w:val="24"/>
+                <w:szCs w:val="24"/>
+                <w:u w:val="none"/>
+              </w:rPr>
+              <w:t>Introdce prenume</w:t>
+            </w:r>
+          </w:p>
+        </w:tc>
+      </w:tr>
+      <w:tr>
+        <w:trPr/>
+        <w:tc>
+          <w:tcPr>
+            <w:tcW w:w="4986" w:type="dxa"/>
+            <w:tcBorders>
+              <w:top w:val="single" w:sz="4" w:space="0" w:color="000000"/>
+              <w:left w:val="single" w:sz="4" w:space="0" w:color="000000"/>
+              <w:bottom w:val="single" w:sz="4" w:space="0" w:color="000000"/>
+              <w:insideH w:val="single" w:sz="4" w:space="0" w:color="000000"/>
+            </w:tcBorders>
+            <w:shd w:fill="auto" w:val="clear"/>
+          </w:tcPr>
+          <w:p>
+            <w:pPr>
+              <w:pStyle w:val="TableContents"/>
+              <w:jc w:val="left"/>
+              <w:rPr/>
+            </w:pPr>
+            <w:r>
+              <w:rPr>
+                <w:b w:val="false"/>
+                <w:bCs w:val="false"/>
+                <w:i w:val="false"/>
+                <w:iCs w:val="false"/>
+                <w:strike w:val="false"/>
+                <w:dstrike w:val="false"/>
+                <w:outline w:val="false"/>
+                <w:shadow w:val="false"/>
+                <w:color w:val="000000"/>
+                <w:sz w:val="24"/>
+                <w:szCs w:val="24"/>
+                <w:u w:val="none"/>
+              </w:rPr>
+              <w:t>“</w:t>
+            </w:r>
+            <w:r>
+              <w:rPr>
+                <w:b w:val="false"/>
+                <w:bCs w:val="false"/>
+                <w:i w:val="false"/>
+                <w:iCs w:val="false"/>
+                <w:strike w:val="false"/>
+                <w:dstrike w:val="false"/>
+                <w:outline w:val="false"/>
+                <w:shadow w:val="false"/>
+                <w:color w:val="000000"/>
+                <w:sz w:val="24"/>
+                <w:szCs w:val="24"/>
+                <w:u w:val="none"/>
+              </w:rPr>
+              <w:t>Introduceti nume</w:t>
+            </w:r>
+            <w:r>
+              <w:rPr>
+                <w:b w:val="false"/>
+                <w:bCs w:val="false"/>
+                <w:i w:val="false"/>
+                <w:iCs w:val="false"/>
+                <w:strike w:val="false"/>
+                <w:dstrike w:val="false"/>
+                <w:outline w:val="false"/>
+                <w:shadow w:val="false"/>
+                <w:color w:val="000000"/>
+                <w:sz w:val="24"/>
+                <w:szCs w:val="24"/>
+                <w:u w:val="none"/>
+              </w:rPr>
+              <w:t>”</w:t>
+            </w:r>
+          </w:p>
+        </w:tc>
+        <w:tc>
+          <w:tcPr>
+            <w:tcW w:w="4985" w:type="dxa"/>
+            <w:tcBorders>
+              <w:top w:val="single" w:sz="4" w:space="0" w:color="000000"/>
+              <w:left w:val="single" w:sz="4" w:space="0" w:color="000000"/>
+              <w:bottom w:val="single" w:sz="4" w:space="0" w:color="000000"/>
+              <w:right w:val="single" w:sz="4" w:space="0" w:color="000000"/>
+              <w:insideH w:val="single" w:sz="4" w:space="0" w:color="000000"/>
+              <w:insideV w:val="single" w:sz="4" w:space="0" w:color="000000"/>
+            </w:tcBorders>
+            <w:shd w:fill="auto" w:val="clear"/>
+          </w:tcPr>
+          <w:p>
+            <w:pPr>
+              <w:pStyle w:val="TableContents"/>
+              <w:jc w:val="left"/>
+              <w:rPr>
+                <w:rFonts w:ascii="Liberation Serif" w:hAnsi="Liberation Serif"/>
+                <w:b w:val="false"/>
+                <w:b w:val="false"/>
+                <w:bCs w:val="false"/>
+                <w:i w:val="false"/>
+                <w:i w:val="false"/>
+                <w:iCs w:val="false"/>
+                <w:strike w:val="false"/>
+                <w:dstrike w:val="false"/>
+                <w:outline w:val="false"/>
+                <w:shadow w:val="false"/>
+                <w:color w:val="000000"/>
+                <w:sz w:val="24"/>
+                <w:szCs w:val="24"/>
+                <w:u w:val="none"/>
+              </w:rPr>
+            </w:pPr>
+            <w:r>
+              <w:rPr>
+                <w:b w:val="false"/>
+                <w:bCs w:val="false"/>
+                <w:i w:val="false"/>
+                <w:iCs w:val="false"/>
+                <w:strike w:val="false"/>
+                <w:dstrike w:val="false"/>
+                <w:outline w:val="false"/>
+                <w:shadow w:val="false"/>
+                <w:color w:val="000000"/>
+                <w:sz w:val="24"/>
+                <w:szCs w:val="24"/>
+                <w:u w:val="none"/>
+              </w:rPr>
+            </w:r>
+          </w:p>
+        </w:tc>
+      </w:tr>
+      <w:tr>
+        <w:trPr/>
+        <w:tc>
+          <w:tcPr>
+            <w:tcW w:w="4986" w:type="dxa"/>
+            <w:tcBorders>
+              <w:top w:val="single" w:sz="4" w:space="0" w:color="000000"/>
+              <w:left w:val="single" w:sz="4" w:space="0" w:color="000000"/>
+              <w:bottom w:val="single" w:sz="4" w:space="0" w:color="000000"/>
+              <w:insideH w:val="single" w:sz="4" w:space="0" w:color="000000"/>
+            </w:tcBorders>
+            <w:shd w:fill="auto" w:val="clear"/>
+          </w:tcPr>
+          <w:p>
+            <w:pPr>
+              <w:pStyle w:val="TableContents"/>
+              <w:jc w:val="left"/>
+              <w:rPr>
+                <w:rFonts w:ascii="Liberation Serif" w:hAnsi="Liberation Serif"/>
+                <w:b w:val="false"/>
+                <w:b w:val="false"/>
+                <w:bCs w:val="false"/>
+                <w:i w:val="false"/>
+                <w:i w:val="false"/>
+                <w:iCs w:val="false"/>
+                <w:strike w:val="false"/>
+                <w:dstrike w:val="false"/>
+                <w:outline w:val="false"/>
+                <w:shadow w:val="false"/>
+                <w:color w:val="000000"/>
+                <w:sz w:val="24"/>
+                <w:szCs w:val="24"/>
+                <w:u w:val="none"/>
+              </w:rPr>
+            </w:pPr>
+            <w:r>
+              <w:rPr>
+                <w:b w:val="false"/>
+                <w:bCs w:val="false"/>
+                <w:i w:val="false"/>
+                <w:iCs w:val="false"/>
+                <w:strike w:val="false"/>
+                <w:dstrike w:val="false"/>
+                <w:outline w:val="false"/>
+                <w:shadow w:val="false"/>
+                <w:color w:val="000000"/>
+                <w:sz w:val="24"/>
+                <w:szCs w:val="24"/>
+                <w:u w:val="none"/>
+              </w:rPr>
+            </w:r>
+          </w:p>
+        </w:tc>
+        <w:tc>
+          <w:tcPr>
+            <w:tcW w:w="4985" w:type="dxa"/>
+            <w:tcBorders>
+              <w:top w:val="single" w:sz="4" w:space="0" w:color="000000"/>
+              <w:left w:val="single" w:sz="4" w:space="0" w:color="000000"/>
+              <w:bottom w:val="single" w:sz="4" w:space="0" w:color="000000"/>
+              <w:right w:val="single" w:sz="4" w:space="0" w:color="000000"/>
+              <w:insideH w:val="single" w:sz="4" w:space="0" w:color="000000"/>
+              <w:insideV w:val="single" w:sz="4" w:space="0" w:color="000000"/>
+            </w:tcBorders>
+            <w:shd w:fill="auto" w:val="clear"/>
+          </w:tcPr>
+          <w:p>
+            <w:pPr>
+              <w:pStyle w:val="TableContents"/>
+              <w:jc w:val="center"/>
+              <w:rPr>
+                <w:rFonts w:ascii="Liberation Serif" w:hAnsi="Liberation Serif"/>
+                <w:b w:val="false"/>
+                <w:b w:val="false"/>
+                <w:bCs w:val="false"/>
+                <w:i w:val="false"/>
+                <w:i w:val="false"/>
+                <w:iCs w:val="false"/>
+                <w:strike w:val="false"/>
+                <w:dstrike w:val="false"/>
+                <w:outline w:val="false"/>
+                <w:shadow w:val="false"/>
+                <w:color w:val="000000"/>
+                <w:sz w:val="24"/>
+                <w:szCs w:val="24"/>
+                <w:u w:val="none"/>
+              </w:rPr>
+            </w:pPr>
+            <w:r>
+              <w:rPr>
+                <w:b w:val="false"/>
+                <w:bCs w:val="false"/>
+                <w:i w:val="false"/>
+                <w:iCs w:val="false"/>
+                <w:strike w:val="false"/>
+                <w:dstrike w:val="false"/>
+                <w:outline w:val="false"/>
+                <w:shadow w:val="false"/>
+                <w:color w:val="000000"/>
+                <w:sz w:val="24"/>
+                <w:szCs w:val="24"/>
+                <w:u w:val="none"/>
+              </w:rPr>
+              <w:t>Introduce nume</w:t>
             </w:r>
           </w:p>
         </w:tc>
@@ -2314,13 +4031,30 @@
                 <w:szCs w:val="24"/>
                 <w:u w:val="none"/>
               </w:rPr>
-              <w:t>F2</w:t>
+              <w:t>“</w:t>
+            </w:r>
+            <w:r>
+              <w:rPr>
+                <w:b w:val="false"/>
+                <w:bCs w:val="false"/>
+                <w:i w:val="false"/>
+                <w:iCs w:val="false"/>
+                <w:strike w:val="false"/>
+                <w:dstrike w:val="false"/>
+                <w:outline w:val="false"/>
+                <w:shadow w:val="false"/>
+                <w:color w:val="000000"/>
+                <w:sz w:val="24"/>
+                <w:szCs w:val="24"/>
+                <w:u w:val="none"/>
+              </w:rPr>
+              <w:t>Introduceti CNP”</w:t>
             </w:r>
           </w:p>
         </w:tc>
         <w:tc>
           <w:tcPr>
-            <w:tcW w:w="4986" w:type="dxa"/>
+            <w:tcW w:w="4985" w:type="dxa"/>
             <w:tcBorders>
               <w:left w:val="single" w:sz="4" w:space="0" w:color="000000"/>
               <w:bottom w:val="single" w:sz="4" w:space="0" w:color="000000"/>
@@ -2333,41 +4067,11 @@
           <w:p>
             <w:pPr>
               <w:pStyle w:val="TableContents"/>
-              <w:jc w:val="left"/>
-              <w:rPr>
-                <w:rFonts w:ascii="Liberation Serif" w:hAnsi="Liberation Serif"/>
-                <w:b w:val="false"/>
-                <w:b w:val="false"/>
-                <w:bCs w:val="false"/>
-                <w:i w:val="false"/>
-                <w:i w:val="false"/>
-                <w:iCs w:val="false"/>
-                <w:strike w:val="false"/>
-                <w:dstrike w:val="false"/>
-                <w:outline w:val="false"/>
-                <w:shadow w:val="false"/>
-                <w:color w:val="000000"/>
-                <w:sz w:val="24"/>
-                <w:szCs w:val="24"/>
-                <w:u w:val="none"/>
-              </w:rPr>
-            </w:pPr>
-            <w:r>
-              <w:rPr>
-                <w:b w:val="false"/>
-                <w:bCs w:val="false"/>
-                <w:i w:val="false"/>
-                <w:iCs w:val="false"/>
-                <w:strike w:val="false"/>
-                <w:dstrike w:val="false"/>
-                <w:outline w:val="false"/>
-                <w:shadow w:val="false"/>
-                <w:color w:val="000000"/>
-                <w:sz w:val="24"/>
-                <w:szCs w:val="24"/>
-                <w:u w:val="none"/>
-              </w:rPr>
-              <w:t>Stergere client/film</w:t>
+              <w:jc w:val="center"/>
+              <w:rPr/>
+            </w:pPr>
+            <w:r>
+              <w:rPr/>
             </w:r>
           </w:p>
         </w:tc>
@@ -2421,13 +4125,12 @@
                 <w:szCs w:val="24"/>
                 <w:u w:val="none"/>
               </w:rPr>
-              <w:t>F3</w:t>
             </w:r>
           </w:p>
         </w:tc>
         <w:tc>
           <w:tcPr>
-            <w:tcW w:w="4986" w:type="dxa"/>
+            <w:tcW w:w="4985" w:type="dxa"/>
             <w:tcBorders>
               <w:left w:val="single" w:sz="4" w:space="0" w:color="000000"/>
               <w:bottom w:val="single" w:sz="4" w:space="0" w:color="000000"/>
@@ -2440,41 +4143,12 @@
           <w:p>
             <w:pPr>
               <w:pStyle w:val="TableContents"/>
-              <w:jc w:val="left"/>
-              <w:rPr>
-                <w:rFonts w:ascii="Liberation Serif" w:hAnsi="Liberation Serif"/>
-                <w:b w:val="false"/>
-                <w:b w:val="false"/>
-                <w:bCs w:val="false"/>
-                <w:i w:val="false"/>
-                <w:i w:val="false"/>
-                <w:iCs w:val="false"/>
-                <w:strike w:val="false"/>
-                <w:dstrike w:val="false"/>
-                <w:outline w:val="false"/>
-                <w:shadow w:val="false"/>
-                <w:color w:val="000000"/>
-                <w:sz w:val="24"/>
-                <w:szCs w:val="24"/>
-                <w:u w:val="none"/>
-              </w:rPr>
-            </w:pPr>
-            <w:r>
-              <w:rPr>
-                <w:b w:val="false"/>
-                <w:bCs w:val="false"/>
-                <w:i w:val="false"/>
-                <w:iCs w:val="false"/>
-                <w:strike w:val="false"/>
-                <w:dstrike w:val="false"/>
-                <w:outline w:val="false"/>
-                <w:shadow w:val="false"/>
-                <w:color w:val="000000"/>
-                <w:sz w:val="24"/>
-                <w:szCs w:val="24"/>
-                <w:u w:val="none"/>
-              </w:rPr>
-              <w:t>Modificare client/film</w:t>
+              <w:jc w:val="center"/>
+              <w:rPr/>
+            </w:pPr>
+            <w:r>
+              <w:rPr/>
+              <w:t>Introduce CNP</w:t>
             </w:r>
           </w:p>
         </w:tc>
@@ -2528,13 +4202,30 @@
                 <w:szCs w:val="24"/>
                 <w:u w:val="none"/>
               </w:rPr>
-              <w:t>F4</w:t>
+              <w:t>“</w:t>
+            </w:r>
+            <w:r>
+              <w:rPr>
+                <w:b w:val="false"/>
+                <w:bCs w:val="false"/>
+                <w:i w:val="false"/>
+                <w:iCs w:val="false"/>
+                <w:strike w:val="false"/>
+                <w:dstrike w:val="false"/>
+                <w:outline w:val="false"/>
+                <w:shadow w:val="false"/>
+                <w:color w:val="000000"/>
+                <w:sz w:val="24"/>
+                <w:szCs w:val="24"/>
+                <w:u w:val="none"/>
+              </w:rPr>
+              <w:t>Clientul a fost adaugat”</w:t>
             </w:r>
           </w:p>
         </w:tc>
         <w:tc>
           <w:tcPr>
-            <w:tcW w:w="4986" w:type="dxa"/>
+            <w:tcW w:w="4985" w:type="dxa"/>
             <w:tcBorders>
               <w:left w:val="single" w:sz="4" w:space="0" w:color="000000"/>
               <w:bottom w:val="single" w:sz="4" w:space="0" w:color="000000"/>
@@ -2547,683 +4238,11 @@
           <w:p>
             <w:pPr>
               <w:pStyle w:val="TableContents"/>
-              <w:jc w:val="left"/>
-              <w:rPr>
-                <w:rFonts w:ascii="Liberation Serif" w:hAnsi="Liberation Serif"/>
-                <w:b w:val="false"/>
-                <w:b w:val="false"/>
-                <w:bCs w:val="false"/>
-                <w:i w:val="false"/>
-                <w:i w:val="false"/>
-                <w:iCs w:val="false"/>
-                <w:strike w:val="false"/>
-                <w:dstrike w:val="false"/>
-                <w:outline w:val="false"/>
-                <w:shadow w:val="false"/>
-                <w:color w:val="000000"/>
-                <w:sz w:val="24"/>
-                <w:szCs w:val="24"/>
-                <w:u w:val="none"/>
-              </w:rPr>
-            </w:pPr>
-            <w:r>
-              <w:rPr>
-                <w:b w:val="false"/>
-                <w:bCs w:val="false"/>
-                <w:i w:val="false"/>
-                <w:iCs w:val="false"/>
-                <w:strike w:val="false"/>
-                <w:dstrike w:val="false"/>
-                <w:outline w:val="false"/>
-                <w:shadow w:val="false"/>
-                <w:color w:val="000000"/>
-                <w:sz w:val="24"/>
-                <w:szCs w:val="24"/>
-                <w:u w:val="none"/>
-              </w:rPr>
-              <w:t>Afisare lista clienti/filme</w:t>
-            </w:r>
-          </w:p>
-        </w:tc>
-      </w:tr>
-      <w:tr>
-        <w:trPr/>
-        <w:tc>
-          <w:tcPr>
-            <w:tcW w:w="4986" w:type="dxa"/>
-            <w:tcBorders>
-              <w:left w:val="single" w:sz="4" w:space="0" w:color="000000"/>
-              <w:bottom w:val="single" w:sz="4" w:space="0" w:color="000000"/>
-              <w:insideH w:val="single" w:sz="4" w:space="0" w:color="000000"/>
-            </w:tcBorders>
-            <w:shd w:fill="auto" w:val="clear"/>
-          </w:tcPr>
-          <w:p>
-            <w:pPr>
-              <w:pStyle w:val="TableContents"/>
-              <w:jc w:val="left"/>
-              <w:rPr>
-                <w:rFonts w:ascii="Liberation Serif" w:hAnsi="Liberation Serif"/>
-                <w:b w:val="false"/>
-                <w:b w:val="false"/>
-                <w:bCs w:val="false"/>
-                <w:i w:val="false"/>
-                <w:i w:val="false"/>
-                <w:iCs w:val="false"/>
-                <w:strike w:val="false"/>
-                <w:dstrike w:val="false"/>
-                <w:outline w:val="false"/>
-                <w:shadow w:val="false"/>
-                <w:color w:val="000000"/>
-                <w:sz w:val="24"/>
-                <w:szCs w:val="24"/>
-                <w:u w:val="none"/>
-              </w:rPr>
-            </w:pPr>
-            <w:r>
-              <w:rPr>
-                <w:b w:val="false"/>
-                <w:bCs w:val="false"/>
-                <w:i w:val="false"/>
-                <w:iCs w:val="false"/>
-                <w:strike w:val="false"/>
-                <w:dstrike w:val="false"/>
-                <w:outline w:val="false"/>
-                <w:shadow w:val="false"/>
-                <w:color w:val="000000"/>
-                <w:sz w:val="24"/>
-                <w:szCs w:val="24"/>
-                <w:u w:val="none"/>
-              </w:rPr>
-              <w:t>F5</w:t>
-            </w:r>
-          </w:p>
-        </w:tc>
-        <w:tc>
-          <w:tcPr>
-            <w:tcW w:w="4986" w:type="dxa"/>
-            <w:tcBorders>
-              <w:left w:val="single" w:sz="4" w:space="0" w:color="000000"/>
-              <w:bottom w:val="single" w:sz="4" w:space="0" w:color="000000"/>
-              <w:right w:val="single" w:sz="4" w:space="0" w:color="000000"/>
-              <w:insideH w:val="single" w:sz="4" w:space="0" w:color="000000"/>
-              <w:insideV w:val="single" w:sz="4" w:space="0" w:color="000000"/>
-            </w:tcBorders>
-            <w:shd w:fill="auto" w:val="clear"/>
-          </w:tcPr>
-          <w:p>
-            <w:pPr>
-              <w:pStyle w:val="TableContents"/>
-              <w:jc w:val="left"/>
-              <w:rPr>
-                <w:rFonts w:ascii="Liberation Serif" w:hAnsi="Liberation Serif"/>
-                <w:b w:val="false"/>
-                <w:b w:val="false"/>
-                <w:bCs w:val="false"/>
-                <w:i w:val="false"/>
-                <w:i w:val="false"/>
-                <w:iCs w:val="false"/>
-                <w:strike w:val="false"/>
-                <w:dstrike w:val="false"/>
-                <w:outline w:val="false"/>
-                <w:shadow w:val="false"/>
-                <w:color w:val="000000"/>
-                <w:sz w:val="24"/>
-                <w:szCs w:val="24"/>
-                <w:u w:val="none"/>
-              </w:rPr>
-            </w:pPr>
-            <w:r>
-              <w:rPr>
-                <w:b w:val="false"/>
-                <w:bCs w:val="false"/>
-                <w:i w:val="false"/>
-                <w:iCs w:val="false"/>
-                <w:strike w:val="false"/>
-                <w:dstrike w:val="false"/>
-                <w:outline w:val="false"/>
-                <w:shadow w:val="false"/>
-                <w:color w:val="000000"/>
-                <w:sz w:val="24"/>
-                <w:szCs w:val="24"/>
-                <w:u w:val="none"/>
-              </w:rPr>
-              <w:t>Gaseste dupa ID client/film</w:t>
-            </w:r>
-          </w:p>
-        </w:tc>
-      </w:tr>
-      <w:tr>
-        <w:trPr/>
-        <w:tc>
-          <w:tcPr>
-            <w:tcW w:w="4986" w:type="dxa"/>
-            <w:tcBorders>
-              <w:left w:val="single" w:sz="4" w:space="0" w:color="000000"/>
-              <w:bottom w:val="single" w:sz="4" w:space="0" w:color="000000"/>
-              <w:insideH w:val="single" w:sz="4" w:space="0" w:color="000000"/>
-            </w:tcBorders>
-            <w:shd w:fill="auto" w:val="clear"/>
-          </w:tcPr>
-          <w:p>
-            <w:pPr>
-              <w:pStyle w:val="TableContents"/>
-              <w:jc w:val="left"/>
-              <w:rPr>
-                <w:rFonts w:ascii="Liberation Serif" w:hAnsi="Liberation Serif"/>
-                <w:b w:val="false"/>
-                <w:b w:val="false"/>
-                <w:bCs w:val="false"/>
-                <w:i w:val="false"/>
-                <w:i w:val="false"/>
-                <w:iCs w:val="false"/>
-                <w:strike w:val="false"/>
-                <w:dstrike w:val="false"/>
-                <w:outline w:val="false"/>
-                <w:shadow w:val="false"/>
-                <w:color w:val="000000"/>
-                <w:sz w:val="24"/>
-                <w:szCs w:val="24"/>
-                <w:u w:val="none"/>
-              </w:rPr>
-            </w:pPr>
-            <w:r>
-              <w:rPr>
-                <w:b w:val="false"/>
-                <w:bCs w:val="false"/>
-                <w:i w:val="false"/>
-                <w:iCs w:val="false"/>
-                <w:strike w:val="false"/>
-                <w:dstrike w:val="false"/>
-                <w:outline w:val="false"/>
-                <w:shadow w:val="false"/>
-                <w:color w:val="000000"/>
-                <w:sz w:val="24"/>
-                <w:szCs w:val="24"/>
-                <w:u w:val="none"/>
-              </w:rPr>
-              <w:t>F6</w:t>
-            </w:r>
-          </w:p>
-        </w:tc>
-        <w:tc>
-          <w:tcPr>
-            <w:tcW w:w="4986" w:type="dxa"/>
-            <w:tcBorders>
-              <w:left w:val="single" w:sz="4" w:space="0" w:color="000000"/>
-              <w:bottom w:val="single" w:sz="4" w:space="0" w:color="000000"/>
-              <w:right w:val="single" w:sz="4" w:space="0" w:color="000000"/>
-              <w:insideH w:val="single" w:sz="4" w:space="0" w:color="000000"/>
-              <w:insideV w:val="single" w:sz="4" w:space="0" w:color="000000"/>
-            </w:tcBorders>
-            <w:shd w:fill="auto" w:val="clear"/>
-          </w:tcPr>
-          <w:p>
-            <w:pPr>
-              <w:pStyle w:val="TableContents"/>
-              <w:jc w:val="left"/>
-              <w:rPr>
-                <w:rFonts w:ascii="Liberation Serif" w:hAnsi="Liberation Serif"/>
-                <w:b w:val="false"/>
-                <w:b w:val="false"/>
-                <w:bCs w:val="false"/>
-                <w:i w:val="false"/>
-                <w:i w:val="false"/>
-                <w:iCs w:val="false"/>
-                <w:strike w:val="false"/>
-                <w:dstrike w:val="false"/>
-                <w:outline w:val="false"/>
-                <w:shadow w:val="false"/>
-                <w:color w:val="000000"/>
-                <w:sz w:val="24"/>
-                <w:szCs w:val="24"/>
-                <w:u w:val="none"/>
-              </w:rPr>
-            </w:pPr>
-            <w:r>
-              <w:rPr>
-                <w:b w:val="false"/>
-                <w:bCs w:val="false"/>
-                <w:i w:val="false"/>
-                <w:iCs w:val="false"/>
-                <w:strike w:val="false"/>
-                <w:dstrike w:val="false"/>
-                <w:outline w:val="false"/>
-                <w:shadow w:val="false"/>
-                <w:color w:val="000000"/>
-                <w:sz w:val="24"/>
-                <w:szCs w:val="24"/>
-                <w:u w:val="none"/>
-              </w:rPr>
-              <w:t>Inchiriere filme</w:t>
-            </w:r>
-          </w:p>
-        </w:tc>
-      </w:tr>
-      <w:tr>
-        <w:trPr/>
-        <w:tc>
-          <w:tcPr>
-            <w:tcW w:w="4986" w:type="dxa"/>
-            <w:tcBorders>
-              <w:left w:val="single" w:sz="4" w:space="0" w:color="000000"/>
-              <w:bottom w:val="single" w:sz="4" w:space="0" w:color="000000"/>
-              <w:insideH w:val="single" w:sz="4" w:space="0" w:color="000000"/>
-            </w:tcBorders>
-            <w:shd w:fill="auto" w:val="clear"/>
-          </w:tcPr>
-          <w:p>
-            <w:pPr>
-              <w:pStyle w:val="TableContents"/>
-              <w:jc w:val="left"/>
-              <w:rPr>
-                <w:rFonts w:ascii="Liberation Serif" w:hAnsi="Liberation Serif"/>
-                <w:b w:val="false"/>
-                <w:b w:val="false"/>
-                <w:bCs w:val="false"/>
-                <w:i w:val="false"/>
-                <w:i w:val="false"/>
-                <w:iCs w:val="false"/>
-                <w:strike w:val="false"/>
-                <w:dstrike w:val="false"/>
-                <w:outline w:val="false"/>
-                <w:shadow w:val="false"/>
-                <w:color w:val="000000"/>
-                <w:sz w:val="24"/>
-                <w:szCs w:val="24"/>
-                <w:u w:val="none"/>
-              </w:rPr>
-            </w:pPr>
-            <w:r>
-              <w:rPr>
-                <w:b w:val="false"/>
-                <w:bCs w:val="false"/>
-                <w:i w:val="false"/>
-                <w:iCs w:val="false"/>
-                <w:strike w:val="false"/>
-                <w:dstrike w:val="false"/>
-                <w:outline w:val="false"/>
-                <w:shadow w:val="false"/>
-                <w:color w:val="000000"/>
-                <w:sz w:val="24"/>
-                <w:szCs w:val="24"/>
-                <w:u w:val="none"/>
-              </w:rPr>
-              <w:t>F7</w:t>
-            </w:r>
-          </w:p>
-        </w:tc>
-        <w:tc>
-          <w:tcPr>
-            <w:tcW w:w="4986" w:type="dxa"/>
-            <w:tcBorders>
-              <w:left w:val="single" w:sz="4" w:space="0" w:color="000000"/>
-              <w:bottom w:val="single" w:sz="4" w:space="0" w:color="000000"/>
-              <w:right w:val="single" w:sz="4" w:space="0" w:color="000000"/>
-              <w:insideH w:val="single" w:sz="4" w:space="0" w:color="000000"/>
-              <w:insideV w:val="single" w:sz="4" w:space="0" w:color="000000"/>
-            </w:tcBorders>
-            <w:shd w:fill="auto" w:val="clear"/>
-          </w:tcPr>
-          <w:p>
-            <w:pPr>
-              <w:pStyle w:val="TableContents"/>
-              <w:jc w:val="left"/>
-              <w:rPr>
-                <w:rFonts w:ascii="Liberation Serif" w:hAnsi="Liberation Serif"/>
-                <w:b w:val="false"/>
-                <w:b w:val="false"/>
-                <w:bCs w:val="false"/>
-                <w:i w:val="false"/>
-                <w:i w:val="false"/>
-                <w:iCs w:val="false"/>
-                <w:strike w:val="false"/>
-                <w:dstrike w:val="false"/>
-                <w:outline w:val="false"/>
-                <w:shadow w:val="false"/>
-                <w:color w:val="000000"/>
-                <w:sz w:val="24"/>
-                <w:szCs w:val="24"/>
-                <w:u w:val="none"/>
-              </w:rPr>
-            </w:pPr>
-            <w:r>
-              <w:rPr>
-                <w:b w:val="false"/>
-                <w:bCs w:val="false"/>
-                <w:i w:val="false"/>
-                <w:iCs w:val="false"/>
-                <w:strike w:val="false"/>
-                <w:dstrike w:val="false"/>
-                <w:outline w:val="false"/>
-                <w:shadow w:val="false"/>
-                <w:color w:val="000000"/>
-                <w:sz w:val="24"/>
-                <w:szCs w:val="24"/>
-                <w:u w:val="none"/>
-              </w:rPr>
-              <w:t>Returnare filme</w:t>
-            </w:r>
-          </w:p>
-        </w:tc>
-      </w:tr>
-      <w:tr>
-        <w:trPr/>
-        <w:tc>
-          <w:tcPr>
-            <w:tcW w:w="4986" w:type="dxa"/>
-            <w:tcBorders>
-              <w:left w:val="single" w:sz="4" w:space="0" w:color="000000"/>
-              <w:bottom w:val="single" w:sz="4" w:space="0" w:color="000000"/>
-              <w:insideH w:val="single" w:sz="4" w:space="0" w:color="000000"/>
-            </w:tcBorders>
-            <w:shd w:fill="auto" w:val="clear"/>
-          </w:tcPr>
-          <w:p>
-            <w:pPr>
-              <w:pStyle w:val="TableContents"/>
-              <w:jc w:val="left"/>
-              <w:rPr>
-                <w:rFonts w:ascii="Liberation Serif" w:hAnsi="Liberation Serif"/>
-                <w:b w:val="false"/>
-                <w:b w:val="false"/>
-                <w:bCs w:val="false"/>
-                <w:i w:val="false"/>
-                <w:i w:val="false"/>
-                <w:iCs w:val="false"/>
-                <w:strike w:val="false"/>
-                <w:dstrike w:val="false"/>
-                <w:outline w:val="false"/>
-                <w:shadow w:val="false"/>
-                <w:color w:val="000000"/>
-                <w:sz w:val="24"/>
-                <w:szCs w:val="24"/>
-                <w:u w:val="none"/>
-              </w:rPr>
-            </w:pPr>
-            <w:r>
-              <w:rPr>
-                <w:b w:val="false"/>
-                <w:bCs w:val="false"/>
-                <w:i w:val="false"/>
-                <w:iCs w:val="false"/>
-                <w:strike w:val="false"/>
-                <w:dstrike w:val="false"/>
-                <w:outline w:val="false"/>
-                <w:shadow w:val="false"/>
-                <w:color w:val="000000"/>
-                <w:sz w:val="24"/>
-                <w:szCs w:val="24"/>
-                <w:u w:val="none"/>
-              </w:rPr>
-              <w:t>F8</w:t>
-            </w:r>
-          </w:p>
-        </w:tc>
-        <w:tc>
-          <w:tcPr>
-            <w:tcW w:w="4986" w:type="dxa"/>
-            <w:tcBorders>
-              <w:left w:val="single" w:sz="4" w:space="0" w:color="000000"/>
-              <w:bottom w:val="single" w:sz="4" w:space="0" w:color="000000"/>
-              <w:right w:val="single" w:sz="4" w:space="0" w:color="000000"/>
-              <w:insideH w:val="single" w:sz="4" w:space="0" w:color="000000"/>
-              <w:insideV w:val="single" w:sz="4" w:space="0" w:color="000000"/>
-            </w:tcBorders>
-            <w:shd w:fill="auto" w:val="clear"/>
-          </w:tcPr>
-          <w:p>
-            <w:pPr>
-              <w:pStyle w:val="TableContents"/>
-              <w:jc w:val="left"/>
-              <w:rPr>
-                <w:rFonts w:ascii="Liberation Serif" w:hAnsi="Liberation Serif"/>
-                <w:b w:val="false"/>
-                <w:b w:val="false"/>
-                <w:bCs w:val="false"/>
-                <w:i w:val="false"/>
-                <w:i w:val="false"/>
-                <w:iCs w:val="false"/>
-                <w:strike w:val="false"/>
-                <w:dstrike w:val="false"/>
-                <w:outline w:val="false"/>
-                <w:shadow w:val="false"/>
-                <w:color w:val="000000"/>
-                <w:sz w:val="24"/>
-                <w:szCs w:val="24"/>
-                <w:u w:val="none"/>
-              </w:rPr>
-            </w:pPr>
-            <w:r>
-              <w:rPr>
-                <w:b w:val="false"/>
-                <w:bCs w:val="false"/>
-                <w:i w:val="false"/>
-                <w:iCs w:val="false"/>
-                <w:strike w:val="false"/>
-                <w:dstrike w:val="false"/>
-                <w:outline w:val="false"/>
-                <w:shadow w:val="false"/>
-                <w:color w:val="000000"/>
-                <w:sz w:val="24"/>
-                <w:szCs w:val="24"/>
-                <w:u w:val="none"/>
-              </w:rPr>
-              <w:t>Ordonare clienti dupa nume/filme inchiriate</w:t>
-            </w:r>
-          </w:p>
-        </w:tc>
-      </w:tr>
-      <w:tr>
-        <w:trPr/>
-        <w:tc>
-          <w:tcPr>
-            <w:tcW w:w="4986" w:type="dxa"/>
-            <w:tcBorders>
-              <w:left w:val="single" w:sz="4" w:space="0" w:color="000000"/>
-              <w:bottom w:val="single" w:sz="4" w:space="0" w:color="000000"/>
-              <w:insideH w:val="single" w:sz="4" w:space="0" w:color="000000"/>
-            </w:tcBorders>
-            <w:shd w:fill="auto" w:val="clear"/>
-          </w:tcPr>
-          <w:p>
-            <w:pPr>
-              <w:pStyle w:val="TableContents"/>
-              <w:jc w:val="left"/>
-              <w:rPr>
-                <w:rFonts w:ascii="Liberation Serif" w:hAnsi="Liberation Serif"/>
-                <w:b w:val="false"/>
-                <w:b w:val="false"/>
-                <w:bCs w:val="false"/>
-                <w:i w:val="false"/>
-                <w:i w:val="false"/>
-                <w:iCs w:val="false"/>
-                <w:strike w:val="false"/>
-                <w:dstrike w:val="false"/>
-                <w:outline w:val="false"/>
-                <w:shadow w:val="false"/>
-                <w:color w:val="000000"/>
-                <w:sz w:val="24"/>
-                <w:szCs w:val="24"/>
-                <w:u w:val="none"/>
-              </w:rPr>
-            </w:pPr>
-            <w:r>
-              <w:rPr>
-                <w:b w:val="false"/>
-                <w:bCs w:val="false"/>
-                <w:i w:val="false"/>
-                <w:iCs w:val="false"/>
-                <w:strike w:val="false"/>
-                <w:dstrike w:val="false"/>
-                <w:outline w:val="false"/>
-                <w:shadow w:val="false"/>
-                <w:color w:val="000000"/>
-                <w:sz w:val="24"/>
-                <w:szCs w:val="24"/>
-                <w:u w:val="none"/>
-              </w:rPr>
-              <w:t>F9</w:t>
-            </w:r>
-          </w:p>
-        </w:tc>
-        <w:tc>
-          <w:tcPr>
-            <w:tcW w:w="4986" w:type="dxa"/>
-            <w:tcBorders>
-              <w:left w:val="single" w:sz="4" w:space="0" w:color="000000"/>
-              <w:bottom w:val="single" w:sz="4" w:space="0" w:color="000000"/>
-              <w:right w:val="single" w:sz="4" w:space="0" w:color="000000"/>
-              <w:insideH w:val="single" w:sz="4" w:space="0" w:color="000000"/>
-              <w:insideV w:val="single" w:sz="4" w:space="0" w:color="000000"/>
-            </w:tcBorders>
-            <w:shd w:fill="auto" w:val="clear"/>
-          </w:tcPr>
-          <w:p>
-            <w:pPr>
-              <w:pStyle w:val="TableContents"/>
-              <w:jc w:val="left"/>
-              <w:rPr>
-                <w:rFonts w:ascii="Liberation Serif" w:hAnsi="Liberation Serif"/>
-                <w:b w:val="false"/>
-                <w:b w:val="false"/>
-                <w:bCs w:val="false"/>
-                <w:i w:val="false"/>
-                <w:i w:val="false"/>
-                <w:iCs w:val="false"/>
-                <w:strike w:val="false"/>
-                <w:dstrike w:val="false"/>
-                <w:outline w:val="false"/>
-                <w:shadow w:val="false"/>
-                <w:color w:val="000000"/>
-                <w:sz w:val="24"/>
-                <w:szCs w:val="24"/>
-                <w:u w:val="none"/>
-              </w:rPr>
-            </w:pPr>
-            <w:r>
-              <w:rPr>
-                <w:b w:val="false"/>
-                <w:bCs w:val="false"/>
-                <w:i w:val="false"/>
-                <w:iCs w:val="false"/>
-                <w:strike w:val="false"/>
-                <w:dstrike w:val="false"/>
-                <w:outline w:val="false"/>
-                <w:shadow w:val="false"/>
-                <w:color w:val="000000"/>
-                <w:sz w:val="24"/>
-                <w:szCs w:val="24"/>
-                <w:u w:val="none"/>
-              </w:rPr>
-              <w:t>Cele mai inchiriate filme</w:t>
-            </w:r>
-          </w:p>
-        </w:tc>
-      </w:tr>
-      <w:tr>
-        <w:trPr/>
-        <w:tc>
-          <w:tcPr>
-            <w:tcW w:w="4986" w:type="dxa"/>
-            <w:tcBorders>
-              <w:left w:val="single" w:sz="4" w:space="0" w:color="000000"/>
-              <w:bottom w:val="single" w:sz="4" w:space="0" w:color="000000"/>
-              <w:insideH w:val="single" w:sz="4" w:space="0" w:color="000000"/>
-            </w:tcBorders>
-            <w:shd w:fill="auto" w:val="clear"/>
-          </w:tcPr>
-          <w:p>
-            <w:pPr>
-              <w:pStyle w:val="TableContents"/>
-              <w:jc w:val="left"/>
-              <w:rPr>
-                <w:rFonts w:ascii="Liberation Serif" w:hAnsi="Liberation Serif"/>
-                <w:b w:val="false"/>
-                <w:b w:val="false"/>
-                <w:bCs w:val="false"/>
-                <w:i w:val="false"/>
-                <w:i w:val="false"/>
-                <w:iCs w:val="false"/>
-                <w:strike w:val="false"/>
-                <w:dstrike w:val="false"/>
-                <w:outline w:val="false"/>
-                <w:shadow w:val="false"/>
-                <w:color w:val="000000"/>
-                <w:sz w:val="24"/>
-                <w:szCs w:val="24"/>
-                <w:u w:val="none"/>
-              </w:rPr>
-            </w:pPr>
-            <w:r>
-              <w:rPr>
-                <w:b w:val="false"/>
-                <w:bCs w:val="false"/>
-                <w:i w:val="false"/>
-                <w:iCs w:val="false"/>
-                <w:strike w:val="false"/>
-                <w:dstrike w:val="false"/>
-                <w:outline w:val="false"/>
-                <w:shadow w:val="false"/>
-                <w:color w:val="000000"/>
-                <w:sz w:val="24"/>
-                <w:szCs w:val="24"/>
-                <w:u w:val="none"/>
-              </w:rPr>
-              <w:t>F10</w:t>
-            </w:r>
-          </w:p>
-        </w:tc>
-        <w:tc>
-          <w:tcPr>
-            <w:tcW w:w="4986" w:type="dxa"/>
-            <w:tcBorders>
-              <w:left w:val="single" w:sz="4" w:space="0" w:color="000000"/>
-              <w:bottom w:val="single" w:sz="4" w:space="0" w:color="000000"/>
-              <w:right w:val="single" w:sz="4" w:space="0" w:color="000000"/>
-              <w:insideH w:val="single" w:sz="4" w:space="0" w:color="000000"/>
-              <w:insideV w:val="single" w:sz="4" w:space="0" w:color="000000"/>
-            </w:tcBorders>
-            <w:shd w:fill="auto" w:val="clear"/>
-          </w:tcPr>
-          <w:p>
-            <w:pPr>
-              <w:pStyle w:val="TableContents"/>
-              <w:jc w:val="left"/>
-              <w:rPr>
-                <w:rFonts w:ascii="Liberation Serif" w:hAnsi="Liberation Serif"/>
-                <w:b w:val="false"/>
-                <w:b w:val="false"/>
-                <w:bCs w:val="false"/>
-                <w:i w:val="false"/>
-                <w:i w:val="false"/>
-                <w:iCs w:val="false"/>
-                <w:strike w:val="false"/>
-                <w:dstrike w:val="false"/>
-                <w:outline w:val="false"/>
-                <w:shadow w:val="false"/>
-                <w:color w:val="000000"/>
-                <w:sz w:val="24"/>
-                <w:szCs w:val="24"/>
-                <w:u w:val="none"/>
-              </w:rPr>
-            </w:pPr>
-            <w:r>
-              <w:rPr>
-                <w:b w:val="false"/>
-                <w:bCs w:val="false"/>
-                <w:i w:val="false"/>
-                <w:iCs w:val="false"/>
-                <w:strike w:val="false"/>
-                <w:dstrike w:val="false"/>
-                <w:outline w:val="false"/>
-                <w:shadow w:val="false"/>
-                <w:color w:val="000000"/>
-                <w:sz w:val="24"/>
-                <w:szCs w:val="24"/>
-                <w:u w:val="none"/>
-              </w:rPr>
-              <w:t>Primii 30% clienti cu cele mai multe filme</w:t>
+              <w:jc w:val="center"/>
+              <w:rPr/>
+            </w:pPr>
+            <w:r>
+              <w:rPr/>
             </w:r>
           </w:p>
         </w:tc>
@@ -3233,37 +4252,10 @@
       <w:pPr>
         <w:pStyle w:val="Normal"/>
         <w:jc w:val="left"/>
-        <w:rPr>
-          <w:sz w:val="26"/>
-          <w:szCs w:val="26"/>
-          <w:u w:val="single"/>
-        </w:rPr>
+        <w:rPr/>
       </w:pPr>
       <w:r>
-        <w:rPr>
-          <w:sz w:val="26"/>
-          <w:szCs w:val="26"/>
-          <w:u w:val="single"/>
-        </w:rPr>
-      </w:r>
-    </w:p>
-    <w:p>
-      <w:pPr>
-        <w:pStyle w:val="Normal"/>
-        <w:jc w:val="left"/>
-        <w:rPr>
-          <w:sz w:val="26"/>
-          <w:szCs w:val="26"/>
-          <w:u w:val="single"/>
-        </w:rPr>
-      </w:pPr>
-      <w:r>
-        <w:rPr>
-          <w:sz w:val="26"/>
-          <w:szCs w:val="26"/>
-          <w:u w:val="single"/>
-        </w:rPr>
-        <w:t>Scenarii de rulare</w:t>
+        <w:rPr/>
       </w:r>
     </w:p>
     <w:sectPr>
@@ -3273,6 +4265,7 @@
       <w:pgNumType w:fmt="decimal"/>
       <w:formProt w:val="false"/>
       <w:textDirection w:val="lrTb"/>
+      <w:docGrid w:type="default" w:linePitch="100" w:charSpace="0"/>
     </w:sectPr>
   </w:body>
 </w:document>
@@ -3294,6 +4287,7 @@
       </w:pPr>
       <w:rPr>
         <w:rFonts w:ascii="Symbol" w:hAnsi="Symbol" w:cs="Symbol" w:hint="default"/>
+        <w:sz w:val="26"/>
         <w:rFonts w:cs="OpenSymbol"/>
       </w:rPr>
     </w:lvl>
@@ -3440,6 +4434,7 @@
       </w:pPr>
       <w:rPr>
         <w:rFonts w:ascii="Symbol" w:hAnsi="Symbol" w:cs="Symbol" w:hint="default"/>
+        <w:sz w:val="26"/>
         <w:rFonts w:cs="OpenSymbol"/>
       </w:rPr>
     </w:lvl>
@@ -3584,7 +4579,6 @@
         </w:tabs>
         <w:ind w:left="1140" w:hanging="360"/>
       </w:pPr>
-      <w:rPr/>
     </w:lvl>
     <w:lvl w:ilvl="1">
       <w:start w:val="1"/>
@@ -3597,7 +4591,6 @@
         </w:tabs>
         <w:ind w:left="1500" w:hanging="360"/>
       </w:pPr>
-      <w:rPr/>
     </w:lvl>
     <w:lvl w:ilvl="2">
       <w:start w:val="1"/>
@@ -3610,7 +4603,6 @@
         </w:tabs>
         <w:ind w:left="1860" w:hanging="360"/>
       </w:pPr>
-      <w:rPr/>
     </w:lvl>
     <w:lvl w:ilvl="3">
       <w:start w:val="1"/>
@@ -3623,7 +4615,6 @@
         </w:tabs>
         <w:ind w:left="2220" w:hanging="360"/>
       </w:pPr>
-      <w:rPr/>
     </w:lvl>
     <w:lvl w:ilvl="4">
       <w:start w:val="1"/>
@@ -3636,7 +4627,6 @@
         </w:tabs>
         <w:ind w:left="2580" w:hanging="360"/>
       </w:pPr>
-      <w:rPr/>
     </w:lvl>
     <w:lvl w:ilvl="5">
       <w:start w:val="1"/>
@@ -3649,7 +4639,6 @@
         </w:tabs>
         <w:ind w:left="2940" w:hanging="360"/>
       </w:pPr>
-      <w:rPr/>
     </w:lvl>
     <w:lvl w:ilvl="6">
       <w:start w:val="1"/>
@@ -3662,7 +4651,6 @@
         </w:tabs>
         <w:ind w:left="3300" w:hanging="360"/>
       </w:pPr>
-      <w:rPr/>
     </w:lvl>
     <w:lvl w:ilvl="7">
       <w:start w:val="1"/>
@@ -3675,7 +4663,6 @@
         </w:tabs>
         <w:ind w:left="3660" w:hanging="360"/>
       </w:pPr>
-      <w:rPr/>
     </w:lvl>
     <w:lvl w:ilvl="8">
       <w:start w:val="1"/>
@@ -3688,7 +4675,6 @@
         </w:tabs>
         <w:ind w:left="4020" w:hanging="360"/>
       </w:pPr>
-      <w:rPr/>
     </w:lvl>
   </w:abstractNum>
   <w:abstractNum w:abstractNumId="4">
@@ -3702,190 +4688,340 @@
           <w:tab w:val="num" w:pos="720"/>
         </w:tabs>
         <w:ind w:left="720" w:hanging="360"/>
+      </w:pPr>
+      <w:rPr>
+        <w:rFonts w:ascii="Symbol" w:hAnsi="Symbol" w:cs="Symbol" w:hint="default"/>
+        <w:sz w:val="26"/>
+        <w:rFonts w:cs="OpenSymbol"/>
+      </w:rPr>
+    </w:lvl>
+    <w:lvl w:ilvl="1">
+      <w:start w:val="1"/>
+      <w:numFmt w:val="bullet"/>
+      <w:lvlText w:val="◦"/>
+      <w:lvlJc w:val="left"/>
+      <w:pPr>
+        <w:tabs>
+          <w:tab w:val="num" w:pos="1080"/>
+        </w:tabs>
+        <w:ind w:left="1080" w:hanging="360"/>
+      </w:pPr>
+      <w:rPr>
+        <w:rFonts w:ascii="OpenSymbol" w:hAnsi="OpenSymbol" w:cs="OpenSymbol" w:hint="default"/>
+        <w:rFonts w:cs="OpenSymbol"/>
+      </w:rPr>
+    </w:lvl>
+    <w:lvl w:ilvl="2">
+      <w:start w:val="1"/>
+      <w:numFmt w:val="bullet"/>
+      <w:lvlText w:val="▪"/>
+      <w:lvlJc w:val="left"/>
+      <w:pPr>
+        <w:tabs>
+          <w:tab w:val="num" w:pos="1440"/>
+        </w:tabs>
+        <w:ind w:left="1440" w:hanging="360"/>
+      </w:pPr>
+      <w:rPr>
+        <w:rFonts w:ascii="OpenSymbol" w:hAnsi="OpenSymbol" w:cs="OpenSymbol" w:hint="default"/>
+        <w:rFonts w:cs="OpenSymbol"/>
+      </w:rPr>
+    </w:lvl>
+    <w:lvl w:ilvl="3">
+      <w:start w:val="1"/>
+      <w:numFmt w:val="bullet"/>
+      <w:lvlText w:val=""/>
+      <w:lvlJc w:val="left"/>
+      <w:pPr>
+        <w:tabs>
+          <w:tab w:val="num" w:pos="1800"/>
+        </w:tabs>
+        <w:ind w:left="1800" w:hanging="360"/>
       </w:pPr>
       <w:rPr>
         <w:rFonts w:ascii="Symbol" w:hAnsi="Symbol" w:cs="Symbol" w:hint="default"/>
         <w:rFonts w:cs="OpenSymbol"/>
       </w:rPr>
     </w:lvl>
-    <w:lvl w:ilvl="1">
+    <w:lvl w:ilvl="4">
       <w:start w:val="1"/>
       <w:numFmt w:val="bullet"/>
       <w:lvlText w:val="◦"/>
       <w:lvlJc w:val="left"/>
       <w:pPr>
         <w:tabs>
-          <w:tab w:val="num" w:pos="1080"/>
-        </w:tabs>
-        <w:ind w:left="1080" w:hanging="360"/>
+          <w:tab w:val="num" w:pos="2160"/>
+        </w:tabs>
+        <w:ind w:left="2160" w:hanging="360"/>
       </w:pPr>
       <w:rPr>
         <w:rFonts w:ascii="OpenSymbol" w:hAnsi="OpenSymbol" w:cs="OpenSymbol" w:hint="default"/>
         <w:rFonts w:cs="OpenSymbol"/>
       </w:rPr>
     </w:lvl>
-    <w:lvl w:ilvl="2">
+    <w:lvl w:ilvl="5">
       <w:start w:val="1"/>
       <w:numFmt w:val="bullet"/>
       <w:lvlText w:val="▪"/>
       <w:lvlJc w:val="left"/>
       <w:pPr>
         <w:tabs>
-          <w:tab w:val="num" w:pos="1440"/>
-        </w:tabs>
-        <w:ind w:left="1440" w:hanging="360"/>
+          <w:tab w:val="num" w:pos="2520"/>
+        </w:tabs>
+        <w:ind w:left="2520" w:hanging="360"/>
       </w:pPr>
       <w:rPr>
         <w:rFonts w:ascii="OpenSymbol" w:hAnsi="OpenSymbol" w:cs="OpenSymbol" w:hint="default"/>
         <w:rFonts w:cs="OpenSymbol"/>
       </w:rPr>
     </w:lvl>
-    <w:lvl w:ilvl="3">
+    <w:lvl w:ilvl="6">
       <w:start w:val="1"/>
       <w:numFmt w:val="bullet"/>
       <w:lvlText w:val=""/>
       <w:lvlJc w:val="left"/>
       <w:pPr>
         <w:tabs>
-          <w:tab w:val="num" w:pos="1800"/>
-        </w:tabs>
-        <w:ind w:left="1800" w:hanging="360"/>
+          <w:tab w:val="num" w:pos="2880"/>
+        </w:tabs>
+        <w:ind w:left="2880" w:hanging="360"/>
       </w:pPr>
       <w:rPr>
         <w:rFonts w:ascii="Symbol" w:hAnsi="Symbol" w:cs="Symbol" w:hint="default"/>
         <w:rFonts w:cs="OpenSymbol"/>
       </w:rPr>
     </w:lvl>
-    <w:lvl w:ilvl="4">
+    <w:lvl w:ilvl="7">
       <w:start w:val="1"/>
       <w:numFmt w:val="bullet"/>
       <w:lvlText w:val="◦"/>
       <w:lvlJc w:val="left"/>
       <w:pPr>
         <w:tabs>
-          <w:tab w:val="num" w:pos="2160"/>
-        </w:tabs>
-        <w:ind w:left="2160" w:hanging="360"/>
+          <w:tab w:val="num" w:pos="3240"/>
+        </w:tabs>
+        <w:ind w:left="3240" w:hanging="360"/>
       </w:pPr>
       <w:rPr>
         <w:rFonts w:ascii="OpenSymbol" w:hAnsi="OpenSymbol" w:cs="OpenSymbol" w:hint="default"/>
         <w:rFonts w:cs="OpenSymbol"/>
       </w:rPr>
     </w:lvl>
-    <w:lvl w:ilvl="5">
+    <w:lvl w:ilvl="8">
       <w:start w:val="1"/>
       <w:numFmt w:val="bullet"/>
       <w:lvlText w:val="▪"/>
       <w:lvlJc w:val="left"/>
       <w:pPr>
         <w:tabs>
-          <w:tab w:val="num" w:pos="2520"/>
-        </w:tabs>
-        <w:ind w:left="2520" w:hanging="360"/>
+          <w:tab w:val="num" w:pos="3600"/>
+        </w:tabs>
+        <w:ind w:left="3600" w:hanging="360"/>
       </w:pPr>
       <w:rPr>
         <w:rFonts w:ascii="OpenSymbol" w:hAnsi="OpenSymbol" w:cs="OpenSymbol" w:hint="default"/>
         <w:rFonts w:cs="OpenSymbol"/>
       </w:rPr>
     </w:lvl>
-    <w:lvl w:ilvl="6">
+  </w:abstractNum>
+  <w:abstractNum w:abstractNumId="5">
+    <w:lvl w:ilvl="0">
       <w:start w:val="1"/>
       <w:numFmt w:val="bullet"/>
       <w:lvlText w:val=""/>
       <w:lvlJc w:val="left"/>
       <w:pPr>
         <w:tabs>
-          <w:tab w:val="num" w:pos="2880"/>
-        </w:tabs>
-        <w:ind w:left="2880" w:hanging="360"/>
+          <w:tab w:val="num" w:pos="720"/>
+        </w:tabs>
+        <w:ind w:left="720" w:hanging="360"/>
+      </w:pPr>
+      <w:rPr>
+        <w:rFonts w:ascii="Symbol" w:hAnsi="Symbol" w:cs="Symbol" w:hint="default"/>
+        <w:sz w:val="26"/>
+        <w:rFonts w:cs="OpenSymbol"/>
+      </w:rPr>
+    </w:lvl>
+    <w:lvl w:ilvl="1">
+      <w:start w:val="1"/>
+      <w:numFmt w:val="bullet"/>
+      <w:lvlText w:val="◦"/>
+      <w:lvlJc w:val="left"/>
+      <w:pPr>
+        <w:tabs>
+          <w:tab w:val="num" w:pos="1080"/>
+        </w:tabs>
+        <w:ind w:left="1080" w:hanging="360"/>
+      </w:pPr>
+      <w:rPr>
+        <w:rFonts w:ascii="OpenSymbol" w:hAnsi="OpenSymbol" w:cs="OpenSymbol" w:hint="default"/>
+        <w:rFonts w:cs="OpenSymbol"/>
+      </w:rPr>
+    </w:lvl>
+    <w:lvl w:ilvl="2">
+      <w:start w:val="1"/>
+      <w:numFmt w:val="bullet"/>
+      <w:lvlText w:val="▪"/>
+      <w:lvlJc w:val="left"/>
+      <w:pPr>
+        <w:tabs>
+          <w:tab w:val="num" w:pos="1440"/>
+        </w:tabs>
+        <w:ind w:left="1440" w:hanging="360"/>
+      </w:pPr>
+      <w:rPr>
+        <w:rFonts w:ascii="OpenSymbol" w:hAnsi="OpenSymbol" w:cs="OpenSymbol" w:hint="default"/>
+        <w:rFonts w:cs="OpenSymbol"/>
+      </w:rPr>
+    </w:lvl>
+    <w:lvl w:ilvl="3">
+      <w:start w:val="1"/>
+      <w:numFmt w:val="bullet"/>
+      <w:lvlText w:val=""/>
+      <w:lvlJc w:val="left"/>
+      <w:pPr>
+        <w:tabs>
+          <w:tab w:val="num" w:pos="1800"/>
+        </w:tabs>
+        <w:ind w:left="1800" w:hanging="360"/>
       </w:pPr>
       <w:rPr>
         <w:rFonts w:ascii="Symbol" w:hAnsi="Symbol" w:cs="Symbol" w:hint="default"/>
         <w:rFonts w:cs="OpenSymbol"/>
       </w:rPr>
     </w:lvl>
-    <w:lvl w:ilvl="7">
+    <w:lvl w:ilvl="4">
       <w:start w:val="1"/>
       <w:numFmt w:val="bullet"/>
       <w:lvlText w:val="◦"/>
       <w:lvlJc w:val="left"/>
       <w:pPr>
         <w:tabs>
-          <w:tab w:val="num" w:pos="3240"/>
-        </w:tabs>
-        <w:ind w:left="3240" w:hanging="360"/>
+          <w:tab w:val="num" w:pos="2160"/>
+        </w:tabs>
+        <w:ind w:left="2160" w:hanging="360"/>
       </w:pPr>
       <w:rPr>
         <w:rFonts w:ascii="OpenSymbol" w:hAnsi="OpenSymbol" w:cs="OpenSymbol" w:hint="default"/>
         <w:rFonts w:cs="OpenSymbol"/>
       </w:rPr>
     </w:lvl>
-    <w:lvl w:ilvl="8">
+    <w:lvl w:ilvl="5">
       <w:start w:val="1"/>
       <w:numFmt w:val="bullet"/>
       <w:lvlText w:val="▪"/>
       <w:lvlJc w:val="left"/>
       <w:pPr>
         <w:tabs>
-          <w:tab w:val="num" w:pos="3600"/>
-        </w:tabs>
-        <w:ind w:left="3600" w:hanging="360"/>
+          <w:tab w:val="num" w:pos="2520"/>
+        </w:tabs>
+        <w:ind w:left="2520" w:hanging="360"/>
       </w:pPr>
       <w:rPr>
         <w:rFonts w:ascii="OpenSymbol" w:hAnsi="OpenSymbol" w:cs="OpenSymbol" w:hint="default"/>
         <w:rFonts w:cs="OpenSymbol"/>
       </w:rPr>
     </w:lvl>
-  </w:abstractNum>
-  <w:abstractNum w:abstractNumId="5">
-    <w:lvl w:ilvl="0">
+    <w:lvl w:ilvl="6">
       <w:start w:val="1"/>
       <w:numFmt w:val="bullet"/>
       <w:lvlText w:val=""/>
       <w:lvlJc w:val="left"/>
       <w:pPr>
         <w:tabs>
-          <w:tab w:val="num" w:pos="720"/>
-        </w:tabs>
-        <w:ind w:left="720" w:hanging="360"/>
+          <w:tab w:val="num" w:pos="2880"/>
+        </w:tabs>
+        <w:ind w:left="2880" w:hanging="360"/>
       </w:pPr>
       <w:rPr>
         <w:rFonts w:ascii="Symbol" w:hAnsi="Symbol" w:cs="Symbol" w:hint="default"/>
         <w:rFonts w:cs="OpenSymbol"/>
       </w:rPr>
     </w:lvl>
-    <w:lvl w:ilvl="1">
+    <w:lvl w:ilvl="7">
       <w:start w:val="1"/>
       <w:numFmt w:val="bullet"/>
       <w:lvlText w:val="◦"/>
       <w:lvlJc w:val="left"/>
       <w:pPr>
         <w:tabs>
-          <w:tab w:val="num" w:pos="1080"/>
-        </w:tabs>
-        <w:ind w:left="1080" w:hanging="360"/>
+          <w:tab w:val="num" w:pos="3240"/>
+        </w:tabs>
+        <w:ind w:left="3240" w:hanging="360"/>
       </w:pPr>
       <w:rPr>
         <w:rFonts w:ascii="OpenSymbol" w:hAnsi="OpenSymbol" w:cs="OpenSymbol" w:hint="default"/>
         <w:rFonts w:cs="OpenSymbol"/>
       </w:rPr>
     </w:lvl>
-    <w:lvl w:ilvl="2">
+    <w:lvl w:ilvl="8">
       <w:start w:val="1"/>
       <w:numFmt w:val="bullet"/>
       <w:lvlText w:val="▪"/>
       <w:lvlJc w:val="left"/>
       <w:pPr>
         <w:tabs>
-          <w:tab w:val="num" w:pos="1440"/>
-        </w:tabs>
-        <w:ind w:left="1440" w:hanging="360"/>
+          <w:tab w:val="num" w:pos="3600"/>
+        </w:tabs>
+        <w:ind w:left="3600" w:hanging="360"/>
       </w:pPr>
       <w:rPr>
         <w:rFonts w:ascii="OpenSymbol" w:hAnsi="OpenSymbol" w:cs="OpenSymbol" w:hint="default"/>
         <w:rFonts w:cs="OpenSymbol"/>
       </w:rPr>
     </w:lvl>
+  </w:abstractNum>
+  <w:abstractNum w:abstractNumId="6">
+    <w:lvl w:ilvl="0">
+      <w:start w:val="1"/>
+      <w:numFmt w:val="bullet"/>
+      <w:lvlText w:val=""/>
+      <w:lvlJc w:val="left"/>
+      <w:pPr>
+        <w:tabs>
+          <w:tab w:val="num" w:pos="720"/>
+        </w:tabs>
+        <w:ind w:left="720" w:hanging="360"/>
+      </w:pPr>
+      <w:rPr>
+        <w:rFonts w:ascii="Symbol" w:hAnsi="Symbol" w:cs="Symbol" w:hint="default"/>
+        <w:sz w:val="26"/>
+        <w:b w:val="false"/>
+        <w:rFonts w:cs="OpenSymbol"/>
+      </w:rPr>
+    </w:lvl>
+    <w:lvl w:ilvl="1">
+      <w:start w:val="1"/>
+      <w:numFmt w:val="bullet"/>
+      <w:lvlText w:val="◦"/>
+      <w:lvlJc w:val="left"/>
+      <w:pPr>
+        <w:tabs>
+          <w:tab w:val="num" w:pos="1080"/>
+        </w:tabs>
+        <w:ind w:left="1080" w:hanging="360"/>
+      </w:pPr>
+      <w:rPr>
+        <w:rFonts w:ascii="OpenSymbol" w:hAnsi="OpenSymbol" w:cs="OpenSymbol" w:hint="default"/>
+        <w:rFonts w:cs="OpenSymbol"/>
+      </w:rPr>
+    </w:lvl>
+    <w:lvl w:ilvl="2">
+      <w:start w:val="1"/>
+      <w:numFmt w:val="bullet"/>
+      <w:lvlText w:val="▪"/>
+      <w:lvlJc w:val="left"/>
+      <w:pPr>
+        <w:tabs>
+          <w:tab w:val="num" w:pos="1440"/>
+        </w:tabs>
+        <w:ind w:left="1440" w:hanging="360"/>
+      </w:pPr>
+      <w:rPr>
+        <w:rFonts w:ascii="OpenSymbol" w:hAnsi="OpenSymbol" w:cs="OpenSymbol" w:hint="default"/>
+        <w:rFonts w:cs="OpenSymbol"/>
+      </w:rPr>
+    </w:lvl>
     <w:lvl w:ilvl="3">
       <w:start w:val="1"/>
       <w:numFmt w:val="bullet"/>
@@ -3983,152 +5119,6 @@
       </w:rPr>
     </w:lvl>
   </w:abstractNum>
-  <w:abstractNum w:abstractNumId="6">
-    <w:lvl w:ilvl="0">
-      <w:start w:val="1"/>
-      <w:numFmt w:val="bullet"/>
-      <w:lvlText w:val=""/>
-      <w:lvlJc w:val="left"/>
-      <w:pPr>
-        <w:tabs>
-          <w:tab w:val="num" w:pos="720"/>
-        </w:tabs>
-        <w:ind w:left="720" w:hanging="360"/>
-      </w:pPr>
-      <w:rPr>
-        <w:rFonts w:ascii="Symbol" w:hAnsi="Symbol" w:cs="Symbol" w:hint="default"/>
-        <w:rFonts w:cs="OpenSymbol"/>
-      </w:rPr>
-    </w:lvl>
-    <w:lvl w:ilvl="1">
-      <w:start w:val="1"/>
-      <w:numFmt w:val="bullet"/>
-      <w:lvlText w:val="◦"/>
-      <w:lvlJc w:val="left"/>
-      <w:pPr>
-        <w:tabs>
-          <w:tab w:val="num" w:pos="1080"/>
-        </w:tabs>
-        <w:ind w:left="1080" w:hanging="360"/>
-      </w:pPr>
-      <w:rPr>
-        <w:rFonts w:ascii="OpenSymbol" w:hAnsi="OpenSymbol" w:cs="OpenSymbol" w:hint="default"/>
-        <w:rFonts w:cs="OpenSymbol"/>
-      </w:rPr>
-    </w:lvl>
-    <w:lvl w:ilvl="2">
-      <w:start w:val="1"/>
-      <w:numFmt w:val="bullet"/>
-      <w:lvlText w:val="▪"/>
-      <w:lvlJc w:val="left"/>
-      <w:pPr>
-        <w:tabs>
-          <w:tab w:val="num" w:pos="1440"/>
-        </w:tabs>
-        <w:ind w:left="1440" w:hanging="360"/>
-      </w:pPr>
-      <w:rPr>
-        <w:rFonts w:ascii="OpenSymbol" w:hAnsi="OpenSymbol" w:cs="OpenSymbol" w:hint="default"/>
-        <w:rFonts w:cs="OpenSymbol"/>
-      </w:rPr>
-    </w:lvl>
-    <w:lvl w:ilvl="3">
-      <w:start w:val="1"/>
-      <w:numFmt w:val="bullet"/>
-      <w:lvlText w:val=""/>
-      <w:lvlJc w:val="left"/>
-      <w:pPr>
-        <w:tabs>
-          <w:tab w:val="num" w:pos="1800"/>
-        </w:tabs>
-        <w:ind w:left="1800" w:hanging="360"/>
-      </w:pPr>
-      <w:rPr>
-        <w:rFonts w:ascii="Symbol" w:hAnsi="Symbol" w:cs="Symbol" w:hint="default"/>
-        <w:rFonts w:cs="OpenSymbol"/>
-      </w:rPr>
-    </w:lvl>
-    <w:lvl w:ilvl="4">
-      <w:start w:val="1"/>
-      <w:numFmt w:val="bullet"/>
-      <w:lvlText w:val="◦"/>
-      <w:lvlJc w:val="left"/>
-      <w:pPr>
-        <w:tabs>
-          <w:tab w:val="num" w:pos="2160"/>
-        </w:tabs>
-        <w:ind w:left="2160" w:hanging="360"/>
-      </w:pPr>
-      <w:rPr>
-        <w:rFonts w:ascii="OpenSymbol" w:hAnsi="OpenSymbol" w:cs="OpenSymbol" w:hint="default"/>
-        <w:rFonts w:cs="OpenSymbol"/>
-      </w:rPr>
-    </w:lvl>
-    <w:lvl w:ilvl="5">
-      <w:start w:val="1"/>
-      <w:numFmt w:val="bullet"/>
-      <w:lvlText w:val="▪"/>
-      <w:lvlJc w:val="left"/>
-      <w:pPr>
-        <w:tabs>
-          <w:tab w:val="num" w:pos="2520"/>
-        </w:tabs>
-        <w:ind w:left="2520" w:hanging="360"/>
-      </w:pPr>
-      <w:rPr>
-        <w:rFonts w:ascii="OpenSymbol" w:hAnsi="OpenSymbol" w:cs="OpenSymbol" w:hint="default"/>
-        <w:rFonts w:cs="OpenSymbol"/>
-      </w:rPr>
-    </w:lvl>
-    <w:lvl w:ilvl="6">
-      <w:start w:val="1"/>
-      <w:numFmt w:val="bullet"/>
-      <w:lvlText w:val=""/>
-      <w:lvlJc w:val="left"/>
-      <w:pPr>
-        <w:tabs>
-          <w:tab w:val="num" w:pos="2880"/>
-        </w:tabs>
-        <w:ind w:left="2880" w:hanging="360"/>
-      </w:pPr>
-      <w:rPr>
-        <w:rFonts w:ascii="Symbol" w:hAnsi="Symbol" w:cs="Symbol" w:hint="default"/>
-        <w:rFonts w:cs="OpenSymbol"/>
-      </w:rPr>
-    </w:lvl>
-    <w:lvl w:ilvl="7">
-      <w:start w:val="1"/>
-      <w:numFmt w:val="bullet"/>
-      <w:lvlText w:val="◦"/>
-      <w:lvlJc w:val="left"/>
-      <w:pPr>
-        <w:tabs>
-          <w:tab w:val="num" w:pos="3240"/>
-        </w:tabs>
-        <w:ind w:left="3240" w:hanging="360"/>
-      </w:pPr>
-      <w:rPr>
-        <w:rFonts w:ascii="OpenSymbol" w:hAnsi="OpenSymbol" w:cs="OpenSymbol" w:hint="default"/>
-        <w:rFonts w:cs="OpenSymbol"/>
-      </w:rPr>
-    </w:lvl>
-    <w:lvl w:ilvl="8">
-      <w:start w:val="1"/>
-      <w:numFmt w:val="bullet"/>
-      <w:lvlText w:val="▪"/>
-      <w:lvlJc w:val="left"/>
-      <w:pPr>
-        <w:tabs>
-          <w:tab w:val="num" w:pos="3600"/>
-        </w:tabs>
-        <w:ind w:left="3600" w:hanging="360"/>
-      </w:pPr>
-      <w:rPr>
-        <w:rFonts w:ascii="OpenSymbol" w:hAnsi="OpenSymbol" w:cs="OpenSymbol" w:hint="default"/>
-        <w:rFonts w:cs="OpenSymbol"/>
-      </w:rPr>
-    </w:lvl>
-  </w:abstractNum>
   <w:abstractNum w:abstractNumId="7">
     <w:lvl w:ilvl="0">
       <w:start w:val="1"/>
@@ -4141,7 +5131,6 @@
         </w:tabs>
         <w:ind w:left="1080" w:hanging="360"/>
       </w:pPr>
-      <w:rPr/>
     </w:lvl>
     <w:lvl w:ilvl="1">
       <w:start w:val="1"/>
@@ -4154,7 +5143,6 @@
         </w:tabs>
         <w:ind w:left="1440" w:hanging="360"/>
       </w:pPr>
-      <w:rPr/>
     </w:lvl>
     <w:lvl w:ilvl="2">
       <w:start w:val="1"/>
@@ -4167,7 +5155,6 @@
         </w:tabs>
         <w:ind w:left="1800" w:hanging="360"/>
       </w:pPr>
-      <w:rPr/>
     </w:lvl>
     <w:lvl w:ilvl="3">
       <w:start w:val="1"/>
@@ -4180,7 +5167,6 @@
         </w:tabs>
         <w:ind w:left="2160" w:hanging="360"/>
       </w:pPr>
-      <w:rPr/>
     </w:lvl>
     <w:lvl w:ilvl="4">
       <w:start w:val="1"/>
@@ -4193,7 +5179,6 @@
         </w:tabs>
         <w:ind w:left="2520" w:hanging="360"/>
       </w:pPr>
-      <w:rPr/>
     </w:lvl>
     <w:lvl w:ilvl="5">
       <w:start w:val="1"/>
@@ -4206,7 +5191,6 @@
         </w:tabs>
         <w:ind w:left="2880" w:hanging="360"/>
       </w:pPr>
-      <w:rPr/>
     </w:lvl>
     <w:lvl w:ilvl="6">
       <w:start w:val="1"/>
@@ -4219,7 +5203,6 @@
         </w:tabs>
         <w:ind w:left="3240" w:hanging="360"/>
       </w:pPr>
-      <w:rPr/>
     </w:lvl>
     <w:lvl w:ilvl="7">
       <w:start w:val="1"/>
@@ -4232,7 +5215,6 @@
         </w:tabs>
         <w:ind w:left="3600" w:hanging="360"/>
       </w:pPr>
-      <w:rPr/>
     </w:lvl>
     <w:lvl w:ilvl="8">
       <w:start w:val="1"/>
@@ -4245,7 +5227,6 @@
         </w:tabs>
         <w:ind w:left="3960" w:hanging="360"/>
       </w:pPr>
-      <w:rPr/>
     </w:lvl>
   </w:abstractNum>
   <w:abstractNum w:abstractNumId="8">
@@ -4523,15 +5504,13 @@
       <w:rPr>
         <w:rFonts w:ascii="Liberation Serif" w:hAnsi="Liberation Serif" w:eastAsia="NSimSun" w:cs="Arial"/>
         <w:kern w:val="2"/>
-        <w:sz w:val="24"/>
+        <w:sz w:val="20"/>
         <w:szCs w:val="24"/>
         <w:lang w:val="en-US" w:eastAsia="zh-CN" w:bidi="hi-IN"/>
       </w:rPr>
     </w:rPrDefault>
     <w:pPrDefault>
-      <w:pPr>
-        <w:widowControl/>
-      </w:pPr>
+      <w:pPr/>
     </w:pPrDefault>
   </w:docDefaults>
   <w:style w:type="paragraph" w:styleId="Normal">
@@ -4539,6 +5518,8 @@
     <w:qFormat/>
     <w:pPr>
       <w:widowControl/>
+      <w:bidi w:val="0"/>
+      <w:jc w:val="left"/>
     </w:pPr>
     <w:rPr>
       <w:rFonts w:ascii="Liberation Serif" w:hAnsi="Liberation Serif" w:eastAsia="NSimSun" w:cs="Arial"/>
@@ -4560,6 +5541,774 @@
     <w:name w:val="Numbering Symbols"/>
     <w:qFormat/>
     <w:rPr/>
+  </w:style>
+  <w:style w:type="character" w:styleId="ListLabel1">
+    <w:name w:val="ListLabel 1"/>
+    <w:qFormat/>
+    <w:rPr>
+      <w:rFonts w:cs="OpenSymbol"/>
+      <w:sz w:val="26"/>
+    </w:rPr>
+  </w:style>
+  <w:style w:type="character" w:styleId="ListLabel2">
+    <w:name w:val="ListLabel 2"/>
+    <w:qFormat/>
+    <w:rPr>
+      <w:rFonts w:cs="OpenSymbol"/>
+    </w:rPr>
+  </w:style>
+  <w:style w:type="character" w:styleId="ListLabel3">
+    <w:name w:val="ListLabel 3"/>
+    <w:qFormat/>
+    <w:rPr>
+      <w:rFonts w:cs="OpenSymbol"/>
+    </w:rPr>
+  </w:style>
+  <w:style w:type="character" w:styleId="ListLabel4">
+    <w:name w:val="ListLabel 4"/>
+    <w:qFormat/>
+    <w:rPr>
+      <w:rFonts w:cs="OpenSymbol"/>
+    </w:rPr>
+  </w:style>
+  <w:style w:type="character" w:styleId="ListLabel5">
+    <w:name w:val="ListLabel 5"/>
+    <w:qFormat/>
+    <w:rPr>
+      <w:rFonts w:cs="OpenSymbol"/>
+    </w:rPr>
+  </w:style>
+  <w:style w:type="character" w:styleId="ListLabel6">
+    <w:name w:val="ListLabel 6"/>
+    <w:qFormat/>
+    <w:rPr>
+      <w:rFonts w:cs="OpenSymbol"/>
+    </w:rPr>
+  </w:style>
+  <w:style w:type="character" w:styleId="ListLabel7">
+    <w:name w:val="ListLabel 7"/>
+    <w:qFormat/>
+    <w:rPr>
+      <w:rFonts w:cs="OpenSymbol"/>
+    </w:rPr>
+  </w:style>
+  <w:style w:type="character" w:styleId="ListLabel8">
+    <w:name w:val="ListLabel 8"/>
+    <w:qFormat/>
+    <w:rPr>
+      <w:rFonts w:cs="OpenSymbol"/>
+    </w:rPr>
+  </w:style>
+  <w:style w:type="character" w:styleId="ListLabel9">
+    <w:name w:val="ListLabel 9"/>
+    <w:qFormat/>
+    <w:rPr>
+      <w:rFonts w:cs="OpenSymbol"/>
+    </w:rPr>
+  </w:style>
+  <w:style w:type="character" w:styleId="ListLabel10">
+    <w:name w:val="ListLabel 10"/>
+    <w:qFormat/>
+    <w:rPr>
+      <w:rFonts w:cs="OpenSymbol"/>
+      <w:sz w:val="26"/>
+    </w:rPr>
+  </w:style>
+  <w:style w:type="character" w:styleId="ListLabel11">
+    <w:name w:val="ListLabel 11"/>
+    <w:qFormat/>
+    <w:rPr>
+      <w:rFonts w:cs="OpenSymbol"/>
+    </w:rPr>
+  </w:style>
+  <w:style w:type="character" w:styleId="ListLabel12">
+    <w:name w:val="ListLabel 12"/>
+    <w:qFormat/>
+    <w:rPr>
+      <w:rFonts w:cs="OpenSymbol"/>
+    </w:rPr>
+  </w:style>
+  <w:style w:type="character" w:styleId="ListLabel13">
+    <w:name w:val="ListLabel 13"/>
+    <w:qFormat/>
+    <w:rPr>
+      <w:rFonts w:cs="OpenSymbol"/>
+    </w:rPr>
+  </w:style>
+  <w:style w:type="character" w:styleId="ListLabel14">
+    <w:name w:val="ListLabel 14"/>
+    <w:qFormat/>
+    <w:rPr>
+      <w:rFonts w:cs="OpenSymbol"/>
+    </w:rPr>
+  </w:style>
+  <w:style w:type="character" w:styleId="ListLabel15">
+    <w:name w:val="ListLabel 15"/>
+    <w:qFormat/>
+    <w:rPr>
+      <w:rFonts w:cs="OpenSymbol"/>
+    </w:rPr>
+  </w:style>
+  <w:style w:type="character" w:styleId="ListLabel16">
+    <w:name w:val="ListLabel 16"/>
+    <w:qFormat/>
+    <w:rPr>
+      <w:rFonts w:cs="OpenSymbol"/>
+    </w:rPr>
+  </w:style>
+  <w:style w:type="character" w:styleId="ListLabel17">
+    <w:name w:val="ListLabel 17"/>
+    <w:qFormat/>
+    <w:rPr>
+      <w:rFonts w:cs="OpenSymbol"/>
+    </w:rPr>
+  </w:style>
+  <w:style w:type="character" w:styleId="ListLabel18">
+    <w:name w:val="ListLabel 18"/>
+    <w:qFormat/>
+    <w:rPr>
+      <w:rFonts w:cs="OpenSymbol"/>
+    </w:rPr>
+  </w:style>
+  <w:style w:type="character" w:styleId="ListLabel19">
+    <w:name w:val="ListLabel 19"/>
+    <w:qFormat/>
+    <w:rPr>
+      <w:rFonts w:cs="OpenSymbol"/>
+      <w:sz w:val="26"/>
+    </w:rPr>
+  </w:style>
+  <w:style w:type="character" w:styleId="ListLabel20">
+    <w:name w:val="ListLabel 20"/>
+    <w:qFormat/>
+    <w:rPr>
+      <w:rFonts w:cs="OpenSymbol"/>
+    </w:rPr>
+  </w:style>
+  <w:style w:type="character" w:styleId="ListLabel21">
+    <w:name w:val="ListLabel 21"/>
+    <w:qFormat/>
+    <w:rPr>
+      <w:rFonts w:cs="OpenSymbol"/>
+    </w:rPr>
+  </w:style>
+  <w:style w:type="character" w:styleId="ListLabel22">
+    <w:name w:val="ListLabel 22"/>
+    <w:qFormat/>
+    <w:rPr>
+      <w:rFonts w:cs="OpenSymbol"/>
+    </w:rPr>
+  </w:style>
+  <w:style w:type="character" w:styleId="ListLabel23">
+    <w:name w:val="ListLabel 23"/>
+    <w:qFormat/>
+    <w:rPr>
+      <w:rFonts w:cs="OpenSymbol"/>
+    </w:rPr>
+  </w:style>
+  <w:style w:type="character" w:styleId="ListLabel24">
+    <w:name w:val="ListLabel 24"/>
+    <w:qFormat/>
+    <w:rPr>
+      <w:rFonts w:cs="OpenSymbol"/>
+    </w:rPr>
+  </w:style>
+  <w:style w:type="character" w:styleId="ListLabel25">
+    <w:name w:val="ListLabel 25"/>
+    <w:qFormat/>
+    <w:rPr>
+      <w:rFonts w:cs="OpenSymbol"/>
+    </w:rPr>
+  </w:style>
+  <w:style w:type="character" w:styleId="ListLabel26">
+    <w:name w:val="ListLabel 26"/>
+    <w:qFormat/>
+    <w:rPr>
+      <w:rFonts w:cs="OpenSymbol"/>
+    </w:rPr>
+  </w:style>
+  <w:style w:type="character" w:styleId="ListLabel27">
+    <w:name w:val="ListLabel 27"/>
+    <w:qFormat/>
+    <w:rPr>
+      <w:rFonts w:cs="OpenSymbol"/>
+    </w:rPr>
+  </w:style>
+  <w:style w:type="character" w:styleId="ListLabel28">
+    <w:name w:val="ListLabel 28"/>
+    <w:qFormat/>
+    <w:rPr>
+      <w:rFonts w:cs="OpenSymbol"/>
+      <w:sz w:val="26"/>
+    </w:rPr>
+  </w:style>
+  <w:style w:type="character" w:styleId="ListLabel29">
+    <w:name w:val="ListLabel 29"/>
+    <w:qFormat/>
+    <w:rPr>
+      <w:rFonts w:cs="OpenSymbol"/>
+    </w:rPr>
+  </w:style>
+  <w:style w:type="character" w:styleId="ListLabel30">
+    <w:name w:val="ListLabel 30"/>
+    <w:qFormat/>
+    <w:rPr>
+      <w:rFonts w:cs="OpenSymbol"/>
+    </w:rPr>
+  </w:style>
+  <w:style w:type="character" w:styleId="ListLabel31">
+    <w:name w:val="ListLabel 31"/>
+    <w:qFormat/>
+    <w:rPr>
+      <w:rFonts w:cs="OpenSymbol"/>
+    </w:rPr>
+  </w:style>
+  <w:style w:type="character" w:styleId="ListLabel32">
+    <w:name w:val="ListLabel 32"/>
+    <w:qFormat/>
+    <w:rPr>
+      <w:rFonts w:cs="OpenSymbol"/>
+    </w:rPr>
+  </w:style>
+  <w:style w:type="character" w:styleId="ListLabel33">
+    <w:name w:val="ListLabel 33"/>
+    <w:qFormat/>
+    <w:rPr>
+      <w:rFonts w:cs="OpenSymbol"/>
+    </w:rPr>
+  </w:style>
+  <w:style w:type="character" w:styleId="ListLabel34">
+    <w:name w:val="ListLabel 34"/>
+    <w:qFormat/>
+    <w:rPr>
+      <w:rFonts w:cs="OpenSymbol"/>
+    </w:rPr>
+  </w:style>
+  <w:style w:type="character" w:styleId="ListLabel35">
+    <w:name w:val="ListLabel 35"/>
+    <w:qFormat/>
+    <w:rPr>
+      <w:rFonts w:cs="OpenSymbol"/>
+    </w:rPr>
+  </w:style>
+  <w:style w:type="character" w:styleId="ListLabel36">
+    <w:name w:val="ListLabel 36"/>
+    <w:qFormat/>
+    <w:rPr>
+      <w:rFonts w:cs="OpenSymbol"/>
+    </w:rPr>
+  </w:style>
+  <w:style w:type="character" w:styleId="ListLabel37">
+    <w:name w:val="ListLabel 37"/>
+    <w:qFormat/>
+    <w:rPr>
+      <w:rFonts w:ascii="Liberation Serif" w:hAnsi="Liberation Serif" w:cs="OpenSymbol"/>
+      <w:b w:val="false"/>
+      <w:sz w:val="26"/>
+    </w:rPr>
+  </w:style>
+  <w:style w:type="character" w:styleId="ListLabel38">
+    <w:name w:val="ListLabel 38"/>
+    <w:qFormat/>
+    <w:rPr>
+      <w:rFonts w:cs="OpenSymbol"/>
+    </w:rPr>
+  </w:style>
+  <w:style w:type="character" w:styleId="ListLabel39">
+    <w:name w:val="ListLabel 39"/>
+    <w:qFormat/>
+    <w:rPr>
+      <w:rFonts w:cs="OpenSymbol"/>
+    </w:rPr>
+  </w:style>
+  <w:style w:type="character" w:styleId="ListLabel40">
+    <w:name w:val="ListLabel 40"/>
+    <w:qFormat/>
+    <w:rPr>
+      <w:rFonts w:cs="OpenSymbol"/>
+    </w:rPr>
+  </w:style>
+  <w:style w:type="character" w:styleId="ListLabel41">
+    <w:name w:val="ListLabel 41"/>
+    <w:qFormat/>
+    <w:rPr>
+      <w:rFonts w:cs="OpenSymbol"/>
+    </w:rPr>
+  </w:style>
+  <w:style w:type="character" w:styleId="ListLabel42">
+    <w:name w:val="ListLabel 42"/>
+    <w:qFormat/>
+    <w:rPr>
+      <w:rFonts w:cs="OpenSymbol"/>
+    </w:rPr>
+  </w:style>
+  <w:style w:type="character" w:styleId="ListLabel43">
+    <w:name w:val="ListLabel 43"/>
+    <w:qFormat/>
+    <w:rPr>
+      <w:rFonts w:cs="OpenSymbol"/>
+    </w:rPr>
+  </w:style>
+  <w:style w:type="character" w:styleId="ListLabel44">
+    <w:name w:val="ListLabel 44"/>
+    <w:qFormat/>
+    <w:rPr>
+      <w:rFonts w:cs="OpenSymbol"/>
+    </w:rPr>
+  </w:style>
+  <w:style w:type="character" w:styleId="ListLabel45">
+    <w:name w:val="ListLabel 45"/>
+    <w:qFormat/>
+    <w:rPr>
+      <w:rFonts w:cs="OpenSymbol"/>
+    </w:rPr>
+  </w:style>
+  <w:style w:type="character" w:styleId="ListLabel46">
+    <w:name w:val="ListLabel 46"/>
+    <w:qFormat/>
+    <w:rPr>
+      <w:rFonts w:cs="OpenSymbol"/>
+    </w:rPr>
+  </w:style>
+  <w:style w:type="character" w:styleId="ListLabel47">
+    <w:name w:val="ListLabel 47"/>
+    <w:qFormat/>
+    <w:rPr>
+      <w:rFonts w:cs="OpenSymbol"/>
+    </w:rPr>
+  </w:style>
+  <w:style w:type="character" w:styleId="ListLabel48">
+    <w:name w:val="ListLabel 48"/>
+    <w:qFormat/>
+    <w:rPr>
+      <w:rFonts w:cs="OpenSymbol"/>
+    </w:rPr>
+  </w:style>
+  <w:style w:type="character" w:styleId="ListLabel49">
+    <w:name w:val="ListLabel 49"/>
+    <w:qFormat/>
+    <w:rPr>
+      <w:rFonts w:cs="OpenSymbol"/>
+    </w:rPr>
+  </w:style>
+  <w:style w:type="character" w:styleId="ListLabel50">
+    <w:name w:val="ListLabel 50"/>
+    <w:qFormat/>
+    <w:rPr>
+      <w:rFonts w:cs="OpenSymbol"/>
+    </w:rPr>
+  </w:style>
+  <w:style w:type="character" w:styleId="ListLabel51">
+    <w:name w:val="ListLabel 51"/>
+    <w:qFormat/>
+    <w:rPr>
+      <w:rFonts w:cs="OpenSymbol"/>
+    </w:rPr>
+  </w:style>
+  <w:style w:type="character" w:styleId="ListLabel52">
+    <w:name w:val="ListLabel 52"/>
+    <w:qFormat/>
+    <w:rPr>
+      <w:rFonts w:cs="OpenSymbol"/>
+    </w:rPr>
+  </w:style>
+  <w:style w:type="character" w:styleId="ListLabel53">
+    <w:name w:val="ListLabel 53"/>
+    <w:qFormat/>
+    <w:rPr>
+      <w:rFonts w:cs="OpenSymbol"/>
+    </w:rPr>
+  </w:style>
+  <w:style w:type="character" w:styleId="ListLabel54">
+    <w:name w:val="ListLabel 54"/>
+    <w:qFormat/>
+    <w:rPr>
+      <w:rFonts w:cs="OpenSymbol"/>
+    </w:rPr>
+  </w:style>
+  <w:style w:type="character" w:styleId="ListLabel55">
+    <w:name w:val="ListLabel 55"/>
+    <w:qFormat/>
+    <w:rPr>
+      <w:rFonts w:cs="OpenSymbol"/>
+      <w:sz w:val="26"/>
+    </w:rPr>
+  </w:style>
+  <w:style w:type="character" w:styleId="ListLabel56">
+    <w:name w:val="ListLabel 56"/>
+    <w:qFormat/>
+    <w:rPr>
+      <w:rFonts w:cs="OpenSymbol"/>
+    </w:rPr>
+  </w:style>
+  <w:style w:type="character" w:styleId="ListLabel57">
+    <w:name w:val="ListLabel 57"/>
+    <w:qFormat/>
+    <w:rPr>
+      <w:rFonts w:cs="OpenSymbol"/>
+    </w:rPr>
+  </w:style>
+  <w:style w:type="character" w:styleId="ListLabel58">
+    <w:name w:val="ListLabel 58"/>
+    <w:qFormat/>
+    <w:rPr>
+      <w:rFonts w:cs="OpenSymbol"/>
+    </w:rPr>
+  </w:style>
+  <w:style w:type="character" w:styleId="ListLabel59">
+    <w:name w:val="ListLabel 59"/>
+    <w:qFormat/>
+    <w:rPr>
+      <w:rFonts w:cs="OpenSymbol"/>
+    </w:rPr>
+  </w:style>
+  <w:style w:type="character" w:styleId="ListLabel60">
+    <w:name w:val="ListLabel 60"/>
+    <w:qFormat/>
+    <w:rPr>
+      <w:rFonts w:cs="OpenSymbol"/>
+    </w:rPr>
+  </w:style>
+  <w:style w:type="character" w:styleId="ListLabel61">
+    <w:name w:val="ListLabel 61"/>
+    <w:qFormat/>
+    <w:rPr>
+      <w:rFonts w:cs="OpenSymbol"/>
+    </w:rPr>
+  </w:style>
+  <w:style w:type="character" w:styleId="ListLabel62">
+    <w:name w:val="ListLabel 62"/>
+    <w:qFormat/>
+    <w:rPr>
+      <w:rFonts w:cs="OpenSymbol"/>
+    </w:rPr>
+  </w:style>
+  <w:style w:type="character" w:styleId="ListLabel63">
+    <w:name w:val="ListLabel 63"/>
+    <w:qFormat/>
+    <w:rPr>
+      <w:rFonts w:cs="OpenSymbol"/>
+    </w:rPr>
+  </w:style>
+  <w:style w:type="character" w:styleId="ListLabel64">
+    <w:name w:val="ListLabel 64"/>
+    <w:qFormat/>
+    <w:rPr>
+      <w:rFonts w:cs="OpenSymbol"/>
+      <w:sz w:val="26"/>
+    </w:rPr>
+  </w:style>
+  <w:style w:type="character" w:styleId="ListLabel65">
+    <w:name w:val="ListLabel 65"/>
+    <w:qFormat/>
+    <w:rPr>
+      <w:rFonts w:cs="OpenSymbol"/>
+    </w:rPr>
+  </w:style>
+  <w:style w:type="character" w:styleId="ListLabel66">
+    <w:name w:val="ListLabel 66"/>
+    <w:qFormat/>
+    <w:rPr>
+      <w:rFonts w:cs="OpenSymbol"/>
+    </w:rPr>
+  </w:style>
+  <w:style w:type="character" w:styleId="ListLabel67">
+    <w:name w:val="ListLabel 67"/>
+    <w:qFormat/>
+    <w:rPr>
+      <w:rFonts w:cs="OpenSymbol"/>
+    </w:rPr>
+  </w:style>
+  <w:style w:type="character" w:styleId="ListLabel68">
+    <w:name w:val="ListLabel 68"/>
+    <w:qFormat/>
+    <w:rPr>
+      <w:rFonts w:cs="OpenSymbol"/>
+    </w:rPr>
+  </w:style>
+  <w:style w:type="character" w:styleId="ListLabel69">
+    <w:name w:val="ListLabel 69"/>
+    <w:qFormat/>
+    <w:rPr>
+      <w:rFonts w:cs="OpenSymbol"/>
+    </w:rPr>
+  </w:style>
+  <w:style w:type="character" w:styleId="ListLabel70">
+    <w:name w:val="ListLabel 70"/>
+    <w:qFormat/>
+    <w:rPr>
+      <w:rFonts w:cs="OpenSymbol"/>
+    </w:rPr>
+  </w:style>
+  <w:style w:type="character" w:styleId="ListLabel71">
+    <w:name w:val="ListLabel 71"/>
+    <w:qFormat/>
+    <w:rPr>
+      <w:rFonts w:cs="OpenSymbol"/>
+    </w:rPr>
+  </w:style>
+  <w:style w:type="character" w:styleId="ListLabel72">
+    <w:name w:val="ListLabel 72"/>
+    <w:qFormat/>
+    <w:rPr>
+      <w:rFonts w:cs="OpenSymbol"/>
+    </w:rPr>
+  </w:style>
+  <w:style w:type="character" w:styleId="ListLabel73">
+    <w:name w:val="ListLabel 73"/>
+    <w:qFormat/>
+    <w:rPr>
+      <w:rFonts w:cs="OpenSymbol"/>
+      <w:sz w:val="26"/>
+    </w:rPr>
+  </w:style>
+  <w:style w:type="character" w:styleId="ListLabel74">
+    <w:name w:val="ListLabel 74"/>
+    <w:qFormat/>
+    <w:rPr>
+      <w:rFonts w:cs="OpenSymbol"/>
+    </w:rPr>
+  </w:style>
+  <w:style w:type="character" w:styleId="ListLabel75">
+    <w:name w:val="ListLabel 75"/>
+    <w:qFormat/>
+    <w:rPr>
+      <w:rFonts w:cs="OpenSymbol"/>
+    </w:rPr>
+  </w:style>
+  <w:style w:type="character" w:styleId="ListLabel76">
+    <w:name w:val="ListLabel 76"/>
+    <w:qFormat/>
+    <w:rPr>
+      <w:rFonts w:cs="OpenSymbol"/>
+    </w:rPr>
+  </w:style>
+  <w:style w:type="character" w:styleId="ListLabel77">
+    <w:name w:val="ListLabel 77"/>
+    <w:qFormat/>
+    <w:rPr>
+      <w:rFonts w:cs="OpenSymbol"/>
+    </w:rPr>
+  </w:style>
+  <w:style w:type="character" w:styleId="ListLabel78">
+    <w:name w:val="ListLabel 78"/>
+    <w:qFormat/>
+    <w:rPr>
+      <w:rFonts w:cs="OpenSymbol"/>
+    </w:rPr>
+  </w:style>
+  <w:style w:type="character" w:styleId="ListLabel79">
+    <w:name w:val="ListLabel 79"/>
+    <w:qFormat/>
+    <w:rPr>
+      <w:rFonts w:cs="OpenSymbol"/>
+    </w:rPr>
+  </w:style>
+  <w:style w:type="character" w:styleId="ListLabel80">
+    <w:name w:val="ListLabel 80"/>
+    <w:qFormat/>
+    <w:rPr>
+      <w:rFonts w:cs="OpenSymbol"/>
+    </w:rPr>
+  </w:style>
+  <w:style w:type="character" w:styleId="ListLabel81">
+    <w:name w:val="ListLabel 81"/>
+    <w:qFormat/>
+    <w:rPr>
+      <w:rFonts w:cs="OpenSymbol"/>
+    </w:rPr>
+  </w:style>
+  <w:style w:type="character" w:styleId="ListLabel82">
+    <w:name w:val="ListLabel 82"/>
+    <w:qFormat/>
+    <w:rPr>
+      <w:rFonts w:cs="OpenSymbol"/>
+      <w:sz w:val="26"/>
+    </w:rPr>
+  </w:style>
+  <w:style w:type="character" w:styleId="ListLabel83">
+    <w:name w:val="ListLabel 83"/>
+    <w:qFormat/>
+    <w:rPr>
+      <w:rFonts w:cs="OpenSymbol"/>
+    </w:rPr>
+  </w:style>
+  <w:style w:type="character" w:styleId="ListLabel84">
+    <w:name w:val="ListLabel 84"/>
+    <w:qFormat/>
+    <w:rPr>
+      <w:rFonts w:cs="OpenSymbol"/>
+    </w:rPr>
+  </w:style>
+  <w:style w:type="character" w:styleId="ListLabel85">
+    <w:name w:val="ListLabel 85"/>
+    <w:qFormat/>
+    <w:rPr>
+      <w:rFonts w:cs="OpenSymbol"/>
+    </w:rPr>
+  </w:style>
+  <w:style w:type="character" w:styleId="ListLabel86">
+    <w:name w:val="ListLabel 86"/>
+    <w:qFormat/>
+    <w:rPr>
+      <w:rFonts w:cs="OpenSymbol"/>
+    </w:rPr>
+  </w:style>
+  <w:style w:type="character" w:styleId="ListLabel87">
+    <w:name w:val="ListLabel 87"/>
+    <w:qFormat/>
+    <w:rPr>
+      <w:rFonts w:cs="OpenSymbol"/>
+    </w:rPr>
+  </w:style>
+  <w:style w:type="character" w:styleId="ListLabel88">
+    <w:name w:val="ListLabel 88"/>
+    <w:qFormat/>
+    <w:rPr>
+      <w:rFonts w:cs="OpenSymbol"/>
+    </w:rPr>
+  </w:style>
+  <w:style w:type="character" w:styleId="ListLabel89">
+    <w:name w:val="ListLabel 89"/>
+    <w:qFormat/>
+    <w:rPr>
+      <w:rFonts w:cs="OpenSymbol"/>
+    </w:rPr>
+  </w:style>
+  <w:style w:type="character" w:styleId="ListLabel90">
+    <w:name w:val="ListLabel 90"/>
+    <w:qFormat/>
+    <w:rPr>
+      <w:rFonts w:cs="OpenSymbol"/>
+    </w:rPr>
+  </w:style>
+  <w:style w:type="character" w:styleId="ListLabel91">
+    <w:name w:val="ListLabel 91"/>
+    <w:qFormat/>
+    <w:rPr>
+      <w:rFonts w:ascii="Liberation Serif" w:hAnsi="Liberation Serif" w:cs="OpenSymbol"/>
+      <w:b w:val="false"/>
+      <w:sz w:val="26"/>
+    </w:rPr>
+  </w:style>
+  <w:style w:type="character" w:styleId="ListLabel92">
+    <w:name w:val="ListLabel 92"/>
+    <w:qFormat/>
+    <w:rPr>
+      <w:rFonts w:cs="OpenSymbol"/>
+    </w:rPr>
+  </w:style>
+  <w:style w:type="character" w:styleId="ListLabel93">
+    <w:name w:val="ListLabel 93"/>
+    <w:qFormat/>
+    <w:rPr>
+      <w:rFonts w:cs="OpenSymbol"/>
+    </w:rPr>
+  </w:style>
+  <w:style w:type="character" w:styleId="ListLabel94">
+    <w:name w:val="ListLabel 94"/>
+    <w:qFormat/>
+    <w:rPr>
+      <w:rFonts w:cs="OpenSymbol"/>
+    </w:rPr>
+  </w:style>
+  <w:style w:type="character" w:styleId="ListLabel95">
+    <w:name w:val="ListLabel 95"/>
+    <w:qFormat/>
+    <w:rPr>
+      <w:rFonts w:cs="OpenSymbol"/>
+    </w:rPr>
+  </w:style>
+  <w:style w:type="character" w:styleId="ListLabel96">
+    <w:name w:val="ListLabel 96"/>
+    <w:qFormat/>
+    <w:rPr>
+      <w:rFonts w:cs="OpenSymbol"/>
+    </w:rPr>
+  </w:style>
+  <w:style w:type="character" w:styleId="ListLabel97">
+    <w:name w:val="ListLabel 97"/>
+    <w:qFormat/>
+    <w:rPr>
+      <w:rFonts w:cs="OpenSymbol"/>
+    </w:rPr>
+  </w:style>
+  <w:style w:type="character" w:styleId="ListLabel98">
+    <w:name w:val="ListLabel 98"/>
+    <w:qFormat/>
+    <w:rPr>
+      <w:rFonts w:cs="OpenSymbol"/>
+    </w:rPr>
+  </w:style>
+  <w:style w:type="character" w:styleId="ListLabel99">
+    <w:name w:val="ListLabel 99"/>
+    <w:qFormat/>
+    <w:rPr>
+      <w:rFonts w:cs="OpenSymbol"/>
+    </w:rPr>
+  </w:style>
+  <w:style w:type="character" w:styleId="ListLabel100">
+    <w:name w:val="ListLabel 100"/>
+    <w:qFormat/>
+    <w:rPr>
+      <w:rFonts w:cs="OpenSymbol"/>
+    </w:rPr>
+  </w:style>
+  <w:style w:type="character" w:styleId="ListLabel101">
+    <w:name w:val="ListLabel 101"/>
+    <w:qFormat/>
+    <w:rPr>
+      <w:rFonts w:cs="OpenSymbol"/>
+    </w:rPr>
+  </w:style>
+  <w:style w:type="character" w:styleId="ListLabel102">
+    <w:name w:val="ListLabel 102"/>
+    <w:qFormat/>
+    <w:rPr>
+      <w:rFonts w:cs="OpenSymbol"/>
+    </w:rPr>
+  </w:style>
+  <w:style w:type="character" w:styleId="ListLabel103">
+    <w:name w:val="ListLabel 103"/>
+    <w:qFormat/>
+    <w:rPr>
+      <w:rFonts w:cs="OpenSymbol"/>
+    </w:rPr>
+  </w:style>
+  <w:style w:type="character" w:styleId="ListLabel104">
+    <w:name w:val="ListLabel 104"/>
+    <w:qFormat/>
+    <w:rPr>
+      <w:rFonts w:cs="OpenSymbol"/>
+    </w:rPr>
+  </w:style>
+  <w:style w:type="character" w:styleId="ListLabel105">
+    <w:name w:val="ListLabel 105"/>
+    <w:qFormat/>
+    <w:rPr>
+      <w:rFonts w:cs="OpenSymbol"/>
+    </w:rPr>
+  </w:style>
+  <w:style w:type="character" w:styleId="ListLabel106">
+    <w:name w:val="ListLabel 106"/>
+    <w:qFormat/>
+    <w:rPr>
+      <w:rFonts w:cs="OpenSymbol"/>
+    </w:rPr>
+  </w:style>
+  <w:style w:type="character" w:styleId="ListLabel107">
+    <w:name w:val="ListLabel 107"/>
+    <w:qFormat/>
+    <w:rPr>
+      <w:rFonts w:cs="OpenSymbol"/>
+    </w:rPr>
+  </w:style>
+  <w:style w:type="character" w:styleId="ListLabel108">
+    <w:name w:val="ListLabel 108"/>
+    <w:qFormat/>
+    <w:rPr>
+      <w:rFonts w:cs="OpenSymbol"/>
+    </w:rPr>
   </w:style>
   <w:style w:type="paragraph" w:styleId="Heading">
     <w:name w:val="Heading"/>

</xml_diff>